<commit_message>
User personas and use cases - popraweczki
</commit_message>
<xml_diff>
--- a/User Personas and Use Cases.docx
+++ b/User Personas and Use Cases.docx
@@ -1553,25 +1553,7 @@
           <w:szCs w:val="24"/>
           <w:lang w:val="en-US"/>
         </w:rPr>
-        <w:t xml:space="preserve"> </w:t>
-      </w:r>
-      <w:r>
-        <w:rPr>
-          <w:rFonts w:ascii="Noto Serif" w:hAnsi="Noto Serif" w:cs="Noto Serif"/>
-          <w:sz w:val="24"/>
-          <w:szCs w:val="24"/>
-          <w:lang w:val="en-US"/>
-        </w:rPr>
-        <w:t>H</w:t>
-      </w:r>
-      <w:r>
-        <w:rPr>
-          <w:rFonts w:ascii="Noto Serif" w:hAnsi="Noto Serif" w:cs="Noto Serif"/>
-          <w:sz w:val="24"/>
-          <w:szCs w:val="24"/>
-          <w:lang w:val="en-US"/>
-        </w:rPr>
-        <w:t>omebrewing</w:t>
+        <w:t xml:space="preserve"> Homebrewing</w:t>
       </w:r>
     </w:p>
     <w:p>
@@ -3325,17 +3307,3237 @@
     </w:p>
     <w:p>
       <w:pPr>
-        <w:ind w:left="708"/>
-        <w:rPr>
-          <w:lang w:val="en-US"/>
-        </w:rPr>
-      </w:pPr>
-      <w:r>
-        <w:rPr>
-          <w:lang w:val="en-US"/>
+        <w:pStyle w:val="NormalnyWeb"/>
+        <w:rPr>
+          <w:rFonts w:ascii="Noto Serif" w:hAnsi="Noto Serif" w:cs="Noto Serif"/>
+        </w:rPr>
+      </w:pPr>
+      <w:r>
+        <w:rPr>
+          <w:rStyle w:val="Pogrubienie"/>
+          <w:rFonts w:ascii="Noto Serif" w:hAnsi="Noto Serif" w:cs="Noto Serif"/>
+        </w:rPr>
+        <w:t>4) Personal info:</w:t>
+      </w:r>
+      <w:r>
+        <w:rPr>
+          <w:rFonts w:ascii="Noto Serif" w:hAnsi="Noto Serif" w:cs="Noto Serif"/>
+        </w:rPr>
+        <w:br/>
+        <w:t xml:space="preserve">• </w:t>
+      </w:r>
+      <w:proofErr w:type="spellStart"/>
+      <w:r>
+        <w:rPr>
+          <w:rStyle w:val="Pogrubienie"/>
+          <w:rFonts w:ascii="Noto Serif" w:hAnsi="Noto Serif" w:cs="Noto Serif"/>
+        </w:rPr>
+        <w:t>Name</w:t>
+      </w:r>
+      <w:proofErr w:type="spellEnd"/>
+      <w:r>
+        <w:rPr>
+          <w:rStyle w:val="Pogrubienie"/>
+          <w:rFonts w:ascii="Noto Serif" w:hAnsi="Noto Serif" w:cs="Noto Serif"/>
+        </w:rPr>
+        <w:t>:</w:t>
+      </w:r>
+      <w:r>
+        <w:rPr>
+          <w:rFonts w:ascii="Noto Serif" w:hAnsi="Noto Serif" w:cs="Noto Serif"/>
+        </w:rPr>
+        <w:t xml:space="preserve"> Adam</w:t>
+      </w:r>
+      <w:r>
+        <w:rPr>
+          <w:rFonts w:ascii="Noto Serif" w:hAnsi="Noto Serif" w:cs="Noto Serif"/>
+        </w:rPr>
+        <w:br/>
+        <w:t xml:space="preserve">• </w:t>
+      </w:r>
+      <w:proofErr w:type="spellStart"/>
+      <w:r>
+        <w:rPr>
+          <w:rStyle w:val="Pogrubienie"/>
+          <w:rFonts w:ascii="Noto Serif" w:hAnsi="Noto Serif" w:cs="Noto Serif"/>
+        </w:rPr>
+        <w:t>Surname</w:t>
+      </w:r>
+      <w:proofErr w:type="spellEnd"/>
+      <w:r>
+        <w:rPr>
+          <w:rStyle w:val="Pogrubienie"/>
+          <w:rFonts w:ascii="Noto Serif" w:hAnsi="Noto Serif" w:cs="Noto Serif"/>
+        </w:rPr>
+        <w:t>:</w:t>
+      </w:r>
+      <w:r>
+        <w:rPr>
+          <w:rFonts w:ascii="Noto Serif" w:hAnsi="Noto Serif" w:cs="Noto Serif"/>
+        </w:rPr>
+        <w:t xml:space="preserve"> Modrak</w:t>
+      </w:r>
+      <w:r>
+        <w:rPr>
+          <w:rFonts w:ascii="Noto Serif" w:hAnsi="Noto Serif" w:cs="Noto Serif"/>
+        </w:rPr>
+        <w:br/>
+        <w:t xml:space="preserve">• </w:t>
+      </w:r>
+      <w:r>
+        <w:rPr>
+          <w:rStyle w:val="Pogrubienie"/>
+          <w:rFonts w:ascii="Noto Serif" w:hAnsi="Noto Serif" w:cs="Noto Serif"/>
+        </w:rPr>
+        <w:t>Age:</w:t>
+      </w:r>
+      <w:r>
+        <w:rPr>
+          <w:rFonts w:ascii="Noto Serif" w:hAnsi="Noto Serif" w:cs="Noto Serif"/>
+        </w:rPr>
+        <w:t xml:space="preserve"> 32</w:t>
+      </w:r>
+    </w:p>
+    <w:p>
+      <w:pPr>
+        <w:pStyle w:val="NormalnyWeb"/>
+        <w:rPr>
+          <w:rFonts w:ascii="Noto Serif" w:hAnsi="Noto Serif" w:cs="Noto Serif"/>
+        </w:rPr>
+      </w:pPr>
+      <w:proofErr w:type="spellStart"/>
+      <w:r>
+        <w:rPr>
+          <w:rStyle w:val="Pogrubienie"/>
+          <w:rFonts w:ascii="Noto Serif" w:hAnsi="Noto Serif" w:cs="Noto Serif"/>
+        </w:rPr>
+        <w:t>Goals</w:t>
+      </w:r>
+      <w:proofErr w:type="spellEnd"/>
+      <w:r>
+        <w:rPr>
+          <w:rStyle w:val="Pogrubienie"/>
+          <w:rFonts w:ascii="Noto Serif" w:hAnsi="Noto Serif" w:cs="Noto Serif"/>
+        </w:rPr>
+        <w:t>:</w:t>
+      </w:r>
+      <w:r>
+        <w:rPr>
+          <w:rFonts w:ascii="Noto Serif" w:hAnsi="Noto Serif" w:cs="Noto Serif"/>
+        </w:rPr>
+        <w:br/>
+        <w:t xml:space="preserve">• </w:t>
+      </w:r>
+      <w:proofErr w:type="spellStart"/>
+      <w:r>
+        <w:rPr>
+          <w:rFonts w:ascii="Noto Serif" w:hAnsi="Noto Serif" w:cs="Noto Serif"/>
+        </w:rPr>
+        <w:t>Ensure</w:t>
+      </w:r>
+      <w:proofErr w:type="spellEnd"/>
+      <w:r>
+        <w:rPr>
+          <w:rFonts w:ascii="Noto Serif" w:hAnsi="Noto Serif" w:cs="Noto Serif"/>
+        </w:rPr>
+        <w:t xml:space="preserve"> a </w:t>
+      </w:r>
+      <w:proofErr w:type="spellStart"/>
+      <w:r>
+        <w:rPr>
+          <w:rFonts w:ascii="Noto Serif" w:hAnsi="Noto Serif" w:cs="Noto Serif"/>
+        </w:rPr>
+        <w:t>positive</w:t>
+      </w:r>
+      <w:proofErr w:type="spellEnd"/>
+      <w:r>
+        <w:rPr>
+          <w:rFonts w:ascii="Noto Serif" w:hAnsi="Noto Serif" w:cs="Noto Serif"/>
+        </w:rPr>
+        <w:t xml:space="preserve">, </w:t>
+      </w:r>
+      <w:proofErr w:type="spellStart"/>
+      <w:r>
+        <w:rPr>
+          <w:rFonts w:ascii="Noto Serif" w:hAnsi="Noto Serif" w:cs="Noto Serif"/>
+        </w:rPr>
+        <w:t>respectful</w:t>
+      </w:r>
+      <w:proofErr w:type="spellEnd"/>
+      <w:r>
+        <w:rPr>
+          <w:rFonts w:ascii="Noto Serif" w:hAnsi="Noto Serif" w:cs="Noto Serif"/>
+        </w:rPr>
+        <w:t xml:space="preserve"> environment for </w:t>
+      </w:r>
+      <w:proofErr w:type="spellStart"/>
+      <w:r>
+        <w:rPr>
+          <w:rFonts w:ascii="Noto Serif" w:hAnsi="Noto Serif" w:cs="Noto Serif"/>
+        </w:rPr>
+        <w:t>users</w:t>
+      </w:r>
+      <w:proofErr w:type="spellEnd"/>
+      <w:r>
+        <w:rPr>
+          <w:rFonts w:ascii="Noto Serif" w:hAnsi="Noto Serif" w:cs="Noto Serif"/>
+        </w:rPr>
+        <w:br/>
+        <w:t xml:space="preserve">• </w:t>
+      </w:r>
+      <w:proofErr w:type="spellStart"/>
+      <w:r>
+        <w:rPr>
+          <w:rFonts w:ascii="Noto Serif" w:hAnsi="Noto Serif" w:cs="Noto Serif"/>
+        </w:rPr>
+        <w:t>Enforce</w:t>
+      </w:r>
+      <w:proofErr w:type="spellEnd"/>
+      <w:r>
+        <w:rPr>
+          <w:rFonts w:ascii="Noto Serif" w:hAnsi="Noto Serif" w:cs="Noto Serif"/>
+        </w:rPr>
+        <w:t xml:space="preserve"> platform </w:t>
+      </w:r>
+      <w:proofErr w:type="spellStart"/>
+      <w:r>
+        <w:rPr>
+          <w:rFonts w:ascii="Noto Serif" w:hAnsi="Noto Serif" w:cs="Noto Serif"/>
+        </w:rPr>
+        <w:t>guidelines</w:t>
+      </w:r>
+      <w:proofErr w:type="spellEnd"/>
+      <w:r>
+        <w:rPr>
+          <w:rFonts w:ascii="Noto Serif" w:hAnsi="Noto Serif" w:cs="Noto Serif"/>
         </w:rPr>
         <w:t xml:space="preserve"> </w:t>
       </w:r>
+      <w:proofErr w:type="spellStart"/>
+      <w:r>
+        <w:rPr>
+          <w:rFonts w:ascii="Noto Serif" w:hAnsi="Noto Serif" w:cs="Noto Serif"/>
+        </w:rPr>
+        <w:t>regarding</w:t>
+      </w:r>
+      <w:proofErr w:type="spellEnd"/>
+      <w:r>
+        <w:rPr>
+          <w:rFonts w:ascii="Noto Serif" w:hAnsi="Noto Serif" w:cs="Noto Serif"/>
+        </w:rPr>
+        <w:t xml:space="preserve"> </w:t>
+      </w:r>
+      <w:proofErr w:type="spellStart"/>
+      <w:r>
+        <w:rPr>
+          <w:rFonts w:ascii="Noto Serif" w:hAnsi="Noto Serif" w:cs="Noto Serif"/>
+        </w:rPr>
+        <w:t>ratings</w:t>
+      </w:r>
+      <w:proofErr w:type="spellEnd"/>
+      <w:r>
+        <w:rPr>
+          <w:rFonts w:ascii="Noto Serif" w:hAnsi="Noto Serif" w:cs="Noto Serif"/>
+        </w:rPr>
+        <w:t xml:space="preserve"> and </w:t>
+      </w:r>
+      <w:proofErr w:type="spellStart"/>
+      <w:r>
+        <w:rPr>
+          <w:rFonts w:ascii="Noto Serif" w:hAnsi="Noto Serif" w:cs="Noto Serif"/>
+        </w:rPr>
+        <w:t>reviews</w:t>
+      </w:r>
+      <w:proofErr w:type="spellEnd"/>
+      <w:r>
+        <w:rPr>
+          <w:rFonts w:ascii="Noto Serif" w:hAnsi="Noto Serif" w:cs="Noto Serif"/>
+        </w:rPr>
+        <w:br/>
+        <w:t xml:space="preserve">• Monitor and </w:t>
+      </w:r>
+      <w:proofErr w:type="spellStart"/>
+      <w:r>
+        <w:rPr>
+          <w:rFonts w:ascii="Noto Serif" w:hAnsi="Noto Serif" w:cs="Noto Serif"/>
+        </w:rPr>
+        <w:t>resolve</w:t>
+      </w:r>
+      <w:proofErr w:type="spellEnd"/>
+      <w:r>
+        <w:rPr>
+          <w:rFonts w:ascii="Noto Serif" w:hAnsi="Noto Serif" w:cs="Noto Serif"/>
+        </w:rPr>
+        <w:t xml:space="preserve"> </w:t>
+      </w:r>
+      <w:proofErr w:type="spellStart"/>
+      <w:r>
+        <w:rPr>
+          <w:rFonts w:ascii="Noto Serif" w:hAnsi="Noto Serif" w:cs="Noto Serif"/>
+        </w:rPr>
+        <w:t>user</w:t>
+      </w:r>
+      <w:proofErr w:type="spellEnd"/>
+      <w:r>
+        <w:rPr>
+          <w:rFonts w:ascii="Noto Serif" w:hAnsi="Noto Serif" w:cs="Noto Serif"/>
+        </w:rPr>
+        <w:t xml:space="preserve"> </w:t>
+      </w:r>
+      <w:proofErr w:type="spellStart"/>
+      <w:r>
+        <w:rPr>
+          <w:rFonts w:ascii="Noto Serif" w:hAnsi="Noto Serif" w:cs="Noto Serif"/>
+        </w:rPr>
+        <w:t>conflicts</w:t>
+      </w:r>
+      <w:proofErr w:type="spellEnd"/>
+      <w:r>
+        <w:rPr>
+          <w:rFonts w:ascii="Noto Serif" w:hAnsi="Noto Serif" w:cs="Noto Serif"/>
+        </w:rPr>
+        <w:t xml:space="preserve"> </w:t>
+      </w:r>
+      <w:proofErr w:type="spellStart"/>
+      <w:r>
+        <w:rPr>
+          <w:rFonts w:ascii="Noto Serif" w:hAnsi="Noto Serif" w:cs="Noto Serif"/>
+        </w:rPr>
+        <w:t>or</w:t>
+      </w:r>
+      <w:proofErr w:type="spellEnd"/>
+      <w:r>
+        <w:rPr>
+          <w:rFonts w:ascii="Noto Serif" w:hAnsi="Noto Serif" w:cs="Noto Serif"/>
+        </w:rPr>
+        <w:t xml:space="preserve"> </w:t>
+      </w:r>
+      <w:proofErr w:type="spellStart"/>
+      <w:r>
+        <w:rPr>
+          <w:rFonts w:ascii="Noto Serif" w:hAnsi="Noto Serif" w:cs="Noto Serif"/>
+        </w:rPr>
+        <w:t>issues</w:t>
+      </w:r>
+      <w:proofErr w:type="spellEnd"/>
+      <w:r>
+        <w:rPr>
+          <w:rFonts w:ascii="Noto Serif" w:hAnsi="Noto Serif" w:cs="Noto Serif"/>
+        </w:rPr>
+        <w:br/>
+        <w:t xml:space="preserve">• Help </w:t>
+      </w:r>
+      <w:proofErr w:type="spellStart"/>
+      <w:r>
+        <w:rPr>
+          <w:rFonts w:ascii="Noto Serif" w:hAnsi="Noto Serif" w:cs="Noto Serif"/>
+        </w:rPr>
+        <w:t>maintain</w:t>
+      </w:r>
+      <w:proofErr w:type="spellEnd"/>
+      <w:r>
+        <w:rPr>
+          <w:rFonts w:ascii="Noto Serif" w:hAnsi="Noto Serif" w:cs="Noto Serif"/>
+        </w:rPr>
+        <w:t xml:space="preserve"> the </w:t>
+      </w:r>
+      <w:proofErr w:type="spellStart"/>
+      <w:r>
+        <w:rPr>
+          <w:rFonts w:ascii="Noto Serif" w:hAnsi="Noto Serif" w:cs="Noto Serif"/>
+        </w:rPr>
+        <w:t>quality</w:t>
+      </w:r>
+      <w:proofErr w:type="spellEnd"/>
+      <w:r>
+        <w:rPr>
+          <w:rFonts w:ascii="Noto Serif" w:hAnsi="Noto Serif" w:cs="Noto Serif"/>
+        </w:rPr>
+        <w:t xml:space="preserve"> of </w:t>
+      </w:r>
+      <w:proofErr w:type="spellStart"/>
+      <w:r>
+        <w:rPr>
+          <w:rFonts w:ascii="Noto Serif" w:hAnsi="Noto Serif" w:cs="Noto Serif"/>
+        </w:rPr>
+        <w:t>content</w:t>
+      </w:r>
+      <w:proofErr w:type="spellEnd"/>
+      <w:r>
+        <w:rPr>
+          <w:rFonts w:ascii="Noto Serif" w:hAnsi="Noto Serif" w:cs="Noto Serif"/>
+        </w:rPr>
+        <w:t xml:space="preserve">, </w:t>
+      </w:r>
+      <w:proofErr w:type="spellStart"/>
+      <w:r>
+        <w:rPr>
+          <w:rFonts w:ascii="Noto Serif" w:hAnsi="Noto Serif" w:cs="Noto Serif"/>
+        </w:rPr>
+        <w:t>encouraging</w:t>
+      </w:r>
+      <w:proofErr w:type="spellEnd"/>
+      <w:r>
+        <w:rPr>
+          <w:rFonts w:ascii="Noto Serif" w:hAnsi="Noto Serif" w:cs="Noto Serif"/>
+        </w:rPr>
+        <w:t xml:space="preserve"> </w:t>
+      </w:r>
+      <w:proofErr w:type="spellStart"/>
+      <w:r>
+        <w:rPr>
+          <w:rFonts w:ascii="Noto Serif" w:hAnsi="Noto Serif" w:cs="Noto Serif"/>
+        </w:rPr>
+        <w:t>genuine</w:t>
+      </w:r>
+      <w:proofErr w:type="spellEnd"/>
+      <w:r>
+        <w:rPr>
+          <w:rFonts w:ascii="Noto Serif" w:hAnsi="Noto Serif" w:cs="Noto Serif"/>
+        </w:rPr>
+        <w:t xml:space="preserve"> </w:t>
+      </w:r>
+      <w:proofErr w:type="spellStart"/>
+      <w:r>
+        <w:rPr>
+          <w:rFonts w:ascii="Noto Serif" w:hAnsi="Noto Serif" w:cs="Noto Serif"/>
+        </w:rPr>
+        <w:t>beer</w:t>
+      </w:r>
+      <w:proofErr w:type="spellEnd"/>
+      <w:r>
+        <w:rPr>
+          <w:rFonts w:ascii="Noto Serif" w:hAnsi="Noto Serif" w:cs="Noto Serif"/>
+        </w:rPr>
+        <w:t xml:space="preserve"> </w:t>
+      </w:r>
+      <w:proofErr w:type="spellStart"/>
+      <w:r>
+        <w:rPr>
+          <w:rFonts w:ascii="Noto Serif" w:hAnsi="Noto Serif" w:cs="Noto Serif"/>
+        </w:rPr>
+        <w:t>discussions</w:t>
+      </w:r>
+      <w:proofErr w:type="spellEnd"/>
+      <w:r>
+        <w:rPr>
+          <w:rFonts w:ascii="Noto Serif" w:hAnsi="Noto Serif" w:cs="Noto Serif"/>
+        </w:rPr>
+        <w:br/>
+        <w:t xml:space="preserve">• </w:t>
+      </w:r>
+      <w:proofErr w:type="spellStart"/>
+      <w:r>
+        <w:rPr>
+          <w:rFonts w:ascii="Noto Serif" w:hAnsi="Noto Serif" w:cs="Noto Serif"/>
+        </w:rPr>
+        <w:t>Provide</w:t>
+      </w:r>
+      <w:proofErr w:type="spellEnd"/>
+      <w:r>
+        <w:rPr>
+          <w:rFonts w:ascii="Noto Serif" w:hAnsi="Noto Serif" w:cs="Noto Serif"/>
+        </w:rPr>
+        <w:t xml:space="preserve"> </w:t>
+      </w:r>
+      <w:proofErr w:type="spellStart"/>
+      <w:r>
+        <w:rPr>
+          <w:rFonts w:ascii="Noto Serif" w:hAnsi="Noto Serif" w:cs="Noto Serif"/>
+        </w:rPr>
+        <w:t>support</w:t>
+      </w:r>
+      <w:proofErr w:type="spellEnd"/>
+      <w:r>
+        <w:rPr>
+          <w:rFonts w:ascii="Noto Serif" w:hAnsi="Noto Serif" w:cs="Noto Serif"/>
+        </w:rPr>
+        <w:t xml:space="preserve"> and </w:t>
+      </w:r>
+      <w:proofErr w:type="spellStart"/>
+      <w:r>
+        <w:rPr>
+          <w:rFonts w:ascii="Noto Serif" w:hAnsi="Noto Serif" w:cs="Noto Serif"/>
+        </w:rPr>
+        <w:t>assistance</w:t>
+      </w:r>
+      <w:proofErr w:type="spellEnd"/>
+      <w:r>
+        <w:rPr>
+          <w:rFonts w:ascii="Noto Serif" w:hAnsi="Noto Serif" w:cs="Noto Serif"/>
+        </w:rPr>
+        <w:t xml:space="preserve"> to </w:t>
+      </w:r>
+      <w:proofErr w:type="spellStart"/>
+      <w:r>
+        <w:rPr>
+          <w:rFonts w:ascii="Noto Serif" w:hAnsi="Noto Serif" w:cs="Noto Serif"/>
+        </w:rPr>
+        <w:t>new</w:t>
+      </w:r>
+      <w:proofErr w:type="spellEnd"/>
+      <w:r>
+        <w:rPr>
+          <w:rFonts w:ascii="Noto Serif" w:hAnsi="Noto Serif" w:cs="Noto Serif"/>
+        </w:rPr>
+        <w:t xml:space="preserve"> </w:t>
+      </w:r>
+      <w:proofErr w:type="spellStart"/>
+      <w:r>
+        <w:rPr>
+          <w:rFonts w:ascii="Noto Serif" w:hAnsi="Noto Serif" w:cs="Noto Serif"/>
+        </w:rPr>
+        <w:t>users</w:t>
+      </w:r>
+      <w:proofErr w:type="spellEnd"/>
+      <w:r>
+        <w:rPr>
+          <w:rFonts w:ascii="Noto Serif" w:hAnsi="Noto Serif" w:cs="Noto Serif"/>
+        </w:rPr>
+        <w:br/>
+        <w:t xml:space="preserve">• Foster a </w:t>
+      </w:r>
+      <w:proofErr w:type="spellStart"/>
+      <w:r>
+        <w:rPr>
+          <w:rFonts w:ascii="Noto Serif" w:hAnsi="Noto Serif" w:cs="Noto Serif"/>
+        </w:rPr>
+        <w:t>friendly</w:t>
+      </w:r>
+      <w:proofErr w:type="spellEnd"/>
+      <w:r>
+        <w:rPr>
+          <w:rFonts w:ascii="Noto Serif" w:hAnsi="Noto Serif" w:cs="Noto Serif"/>
+        </w:rPr>
+        <w:t xml:space="preserve">, inclusive </w:t>
+      </w:r>
+      <w:proofErr w:type="spellStart"/>
+      <w:r>
+        <w:rPr>
+          <w:rFonts w:ascii="Noto Serif" w:hAnsi="Noto Serif" w:cs="Noto Serif"/>
+        </w:rPr>
+        <w:t>beer</w:t>
+      </w:r>
+      <w:proofErr w:type="spellEnd"/>
+      <w:r>
+        <w:rPr>
+          <w:rFonts w:ascii="Noto Serif" w:hAnsi="Noto Serif" w:cs="Noto Serif"/>
+        </w:rPr>
+        <w:t xml:space="preserve"> </w:t>
+      </w:r>
+      <w:proofErr w:type="spellStart"/>
+      <w:r>
+        <w:rPr>
+          <w:rFonts w:ascii="Noto Serif" w:hAnsi="Noto Serif" w:cs="Noto Serif"/>
+        </w:rPr>
+        <w:t>community</w:t>
+      </w:r>
+      <w:proofErr w:type="spellEnd"/>
+    </w:p>
+    <w:p>
+      <w:pPr>
+        <w:pStyle w:val="NormalnyWeb"/>
+        <w:rPr>
+          <w:rFonts w:ascii="Noto Serif" w:hAnsi="Noto Serif" w:cs="Noto Serif"/>
+        </w:rPr>
+      </w:pPr>
+      <w:r>
+        <w:rPr>
+          <w:rStyle w:val="Pogrubienie"/>
+          <w:rFonts w:ascii="Noto Serif" w:hAnsi="Noto Serif" w:cs="Noto Serif"/>
+        </w:rPr>
+        <w:t>Hobby:</w:t>
+      </w:r>
+      <w:r>
+        <w:rPr>
+          <w:rFonts w:ascii="Noto Serif" w:hAnsi="Noto Serif" w:cs="Noto Serif"/>
+        </w:rPr>
+        <w:br/>
+        <w:t xml:space="preserve">• </w:t>
+      </w:r>
+      <w:proofErr w:type="spellStart"/>
+      <w:r>
+        <w:rPr>
+          <w:rFonts w:ascii="Noto Serif" w:hAnsi="Noto Serif" w:cs="Noto Serif"/>
+        </w:rPr>
+        <w:t>Playing</w:t>
+      </w:r>
+      <w:proofErr w:type="spellEnd"/>
+      <w:r>
+        <w:rPr>
+          <w:rFonts w:ascii="Noto Serif" w:hAnsi="Noto Serif" w:cs="Noto Serif"/>
+        </w:rPr>
+        <w:t xml:space="preserve"> </w:t>
+      </w:r>
+      <w:proofErr w:type="spellStart"/>
+      <w:r>
+        <w:rPr>
+          <w:rFonts w:ascii="Noto Serif" w:hAnsi="Noto Serif" w:cs="Noto Serif"/>
+        </w:rPr>
+        <w:t>tabletop</w:t>
+      </w:r>
+      <w:proofErr w:type="spellEnd"/>
+      <w:r>
+        <w:rPr>
+          <w:rFonts w:ascii="Noto Serif" w:hAnsi="Noto Serif" w:cs="Noto Serif"/>
+        </w:rPr>
+        <w:t xml:space="preserve"> </w:t>
+      </w:r>
+      <w:proofErr w:type="spellStart"/>
+      <w:r>
+        <w:rPr>
+          <w:rFonts w:ascii="Noto Serif" w:hAnsi="Noto Serif" w:cs="Noto Serif"/>
+        </w:rPr>
+        <w:t>games</w:t>
+      </w:r>
+      <w:proofErr w:type="spellEnd"/>
+      <w:r>
+        <w:rPr>
+          <w:rFonts w:ascii="Noto Serif" w:hAnsi="Noto Serif" w:cs="Noto Serif"/>
+        </w:rPr>
+        <w:br/>
+        <w:t xml:space="preserve">• </w:t>
+      </w:r>
+      <w:proofErr w:type="spellStart"/>
+      <w:r>
+        <w:rPr>
+          <w:rFonts w:ascii="Noto Serif" w:hAnsi="Noto Serif" w:cs="Noto Serif"/>
+        </w:rPr>
+        <w:t>Hiking</w:t>
+      </w:r>
+      <w:proofErr w:type="spellEnd"/>
+      <w:r>
+        <w:rPr>
+          <w:rFonts w:ascii="Noto Serif" w:hAnsi="Noto Serif" w:cs="Noto Serif"/>
+        </w:rPr>
+        <w:br/>
+        <w:t xml:space="preserve">• </w:t>
+      </w:r>
+      <w:proofErr w:type="spellStart"/>
+      <w:r>
+        <w:rPr>
+          <w:rFonts w:ascii="Noto Serif" w:hAnsi="Noto Serif" w:cs="Noto Serif"/>
+        </w:rPr>
+        <w:t>Craft</w:t>
+      </w:r>
+      <w:proofErr w:type="spellEnd"/>
+      <w:r>
+        <w:rPr>
+          <w:rFonts w:ascii="Noto Serif" w:hAnsi="Noto Serif" w:cs="Noto Serif"/>
+        </w:rPr>
+        <w:t xml:space="preserve"> </w:t>
+      </w:r>
+      <w:proofErr w:type="spellStart"/>
+      <w:r>
+        <w:rPr>
+          <w:rFonts w:ascii="Noto Serif" w:hAnsi="Noto Serif" w:cs="Noto Serif"/>
+        </w:rPr>
+        <w:t>beer</w:t>
+      </w:r>
+      <w:proofErr w:type="spellEnd"/>
+      <w:r>
+        <w:rPr>
+          <w:rFonts w:ascii="Noto Serif" w:hAnsi="Noto Serif" w:cs="Noto Serif"/>
+        </w:rPr>
+        <w:t xml:space="preserve"> </w:t>
+      </w:r>
+      <w:proofErr w:type="spellStart"/>
+      <w:r>
+        <w:rPr>
+          <w:rFonts w:ascii="Noto Serif" w:hAnsi="Noto Serif" w:cs="Noto Serif"/>
+        </w:rPr>
+        <w:t>brewing</w:t>
+      </w:r>
+      <w:proofErr w:type="spellEnd"/>
+      <w:r>
+        <w:rPr>
+          <w:rFonts w:ascii="Noto Serif" w:hAnsi="Noto Serif" w:cs="Noto Serif"/>
+        </w:rPr>
+        <w:br/>
+        <w:t xml:space="preserve">• </w:t>
+      </w:r>
+      <w:proofErr w:type="spellStart"/>
+      <w:r>
+        <w:rPr>
+          <w:rFonts w:ascii="Noto Serif" w:hAnsi="Noto Serif" w:cs="Noto Serif"/>
+        </w:rPr>
+        <w:t>Moderating</w:t>
+      </w:r>
+      <w:proofErr w:type="spellEnd"/>
+      <w:r>
+        <w:rPr>
+          <w:rFonts w:ascii="Noto Serif" w:hAnsi="Noto Serif" w:cs="Noto Serif"/>
+        </w:rPr>
+        <w:t xml:space="preserve"> online </w:t>
+      </w:r>
+      <w:proofErr w:type="spellStart"/>
+      <w:r>
+        <w:rPr>
+          <w:rFonts w:ascii="Noto Serif" w:hAnsi="Noto Serif" w:cs="Noto Serif"/>
+        </w:rPr>
+        <w:t>communities</w:t>
+      </w:r>
+      <w:proofErr w:type="spellEnd"/>
+    </w:p>
+    <w:p>
+      <w:pPr>
+        <w:pStyle w:val="NormalnyWeb"/>
+        <w:rPr>
+          <w:rFonts w:ascii="Noto Serif" w:hAnsi="Noto Serif" w:cs="Noto Serif"/>
+        </w:rPr>
+      </w:pPr>
+      <w:proofErr w:type="spellStart"/>
+      <w:r>
+        <w:rPr>
+          <w:rStyle w:val="Pogrubienie"/>
+          <w:rFonts w:ascii="Noto Serif" w:hAnsi="Noto Serif" w:cs="Noto Serif"/>
+        </w:rPr>
+        <w:lastRenderedPageBreak/>
+        <w:t>Income</w:t>
+      </w:r>
+      <w:proofErr w:type="spellEnd"/>
+      <w:r>
+        <w:rPr>
+          <w:rStyle w:val="Pogrubienie"/>
+          <w:rFonts w:ascii="Noto Serif" w:hAnsi="Noto Serif" w:cs="Noto Serif"/>
+        </w:rPr>
+        <w:t>:</w:t>
+      </w:r>
+      <w:r>
+        <w:rPr>
+          <w:rFonts w:ascii="Noto Serif" w:hAnsi="Noto Serif" w:cs="Noto Serif"/>
+        </w:rPr>
+        <w:br/>
+        <w:t>• 5,800z</w:t>
+      </w:r>
+      <w:r>
+        <w:rPr>
+          <w:rFonts w:ascii="Cambria" w:hAnsi="Cambria" w:cs="Cambria"/>
+        </w:rPr>
+        <w:t>ł</w:t>
+      </w:r>
+      <w:r>
+        <w:rPr>
+          <w:rFonts w:ascii="Noto Serif" w:hAnsi="Noto Serif" w:cs="Noto Serif"/>
+        </w:rPr>
+        <w:t>/</w:t>
+      </w:r>
+      <w:proofErr w:type="spellStart"/>
+      <w:r>
+        <w:rPr>
+          <w:rFonts w:ascii="Noto Serif" w:hAnsi="Noto Serif" w:cs="Noto Serif"/>
+        </w:rPr>
+        <w:t>month</w:t>
+      </w:r>
+      <w:proofErr w:type="spellEnd"/>
+      <w:r>
+        <w:rPr>
+          <w:rFonts w:ascii="Noto Serif" w:hAnsi="Noto Serif" w:cs="Noto Serif"/>
+        </w:rPr>
+        <w:t xml:space="preserve"> (</w:t>
+      </w:r>
+      <w:proofErr w:type="spellStart"/>
+      <w:r>
+        <w:rPr>
+          <w:rFonts w:ascii="Noto Serif" w:hAnsi="Noto Serif" w:cs="Noto Serif"/>
+        </w:rPr>
+        <w:t>Community</w:t>
+      </w:r>
+      <w:proofErr w:type="spellEnd"/>
+      <w:r>
+        <w:rPr>
+          <w:rFonts w:ascii="Noto Serif" w:hAnsi="Noto Serif" w:cs="Noto Serif"/>
+        </w:rPr>
+        <w:t xml:space="preserve"> Manager)</w:t>
+      </w:r>
+    </w:p>
+    <w:p>
+      <w:pPr>
+        <w:pStyle w:val="NormalnyWeb"/>
+        <w:rPr>
+          <w:rFonts w:ascii="Noto Serif" w:hAnsi="Noto Serif" w:cs="Noto Serif"/>
+        </w:rPr>
+      </w:pPr>
+      <w:proofErr w:type="spellStart"/>
+      <w:r>
+        <w:rPr>
+          <w:rStyle w:val="Pogrubienie"/>
+          <w:rFonts w:ascii="Noto Serif" w:hAnsi="Noto Serif" w:cs="Noto Serif"/>
+        </w:rPr>
+        <w:t>Key</w:t>
+      </w:r>
+      <w:proofErr w:type="spellEnd"/>
+      <w:r>
+        <w:rPr>
+          <w:rStyle w:val="Pogrubienie"/>
+          <w:rFonts w:ascii="Noto Serif" w:hAnsi="Noto Serif" w:cs="Noto Serif"/>
+        </w:rPr>
+        <w:t xml:space="preserve"> </w:t>
+      </w:r>
+      <w:proofErr w:type="spellStart"/>
+      <w:r>
+        <w:rPr>
+          <w:rStyle w:val="Pogrubienie"/>
+          <w:rFonts w:ascii="Noto Serif" w:hAnsi="Noto Serif" w:cs="Noto Serif"/>
+        </w:rPr>
+        <w:t>Needs</w:t>
+      </w:r>
+      <w:proofErr w:type="spellEnd"/>
+      <w:r>
+        <w:rPr>
+          <w:rStyle w:val="Pogrubienie"/>
+          <w:rFonts w:ascii="Noto Serif" w:hAnsi="Noto Serif" w:cs="Noto Serif"/>
+        </w:rPr>
+        <w:t>:</w:t>
+      </w:r>
+      <w:r>
+        <w:rPr>
+          <w:rFonts w:ascii="Noto Serif" w:hAnsi="Noto Serif" w:cs="Noto Serif"/>
+        </w:rPr>
+        <w:br/>
+        <w:t xml:space="preserve">• Tools to </w:t>
+      </w:r>
+      <w:proofErr w:type="spellStart"/>
+      <w:r>
+        <w:rPr>
+          <w:rFonts w:ascii="Noto Serif" w:hAnsi="Noto Serif" w:cs="Noto Serif"/>
+        </w:rPr>
+        <w:t>quickly</w:t>
+      </w:r>
+      <w:proofErr w:type="spellEnd"/>
+      <w:r>
+        <w:rPr>
+          <w:rFonts w:ascii="Noto Serif" w:hAnsi="Noto Serif" w:cs="Noto Serif"/>
+        </w:rPr>
+        <w:t xml:space="preserve"> </w:t>
+      </w:r>
+      <w:proofErr w:type="spellStart"/>
+      <w:r>
+        <w:rPr>
+          <w:rFonts w:ascii="Noto Serif" w:hAnsi="Noto Serif" w:cs="Noto Serif"/>
+        </w:rPr>
+        <w:t>address</w:t>
+      </w:r>
+      <w:proofErr w:type="spellEnd"/>
+      <w:r>
+        <w:rPr>
+          <w:rFonts w:ascii="Noto Serif" w:hAnsi="Noto Serif" w:cs="Noto Serif"/>
+        </w:rPr>
+        <w:t xml:space="preserve"> </w:t>
+      </w:r>
+      <w:proofErr w:type="spellStart"/>
+      <w:r>
+        <w:rPr>
+          <w:rFonts w:ascii="Noto Serif" w:hAnsi="Noto Serif" w:cs="Noto Serif"/>
+        </w:rPr>
+        <w:t>user</w:t>
+      </w:r>
+      <w:proofErr w:type="spellEnd"/>
+      <w:r>
+        <w:rPr>
+          <w:rFonts w:ascii="Noto Serif" w:hAnsi="Noto Serif" w:cs="Noto Serif"/>
+        </w:rPr>
+        <w:t xml:space="preserve"> </w:t>
+      </w:r>
+      <w:proofErr w:type="spellStart"/>
+      <w:r>
+        <w:rPr>
+          <w:rFonts w:ascii="Noto Serif" w:hAnsi="Noto Serif" w:cs="Noto Serif"/>
+        </w:rPr>
+        <w:t>issues</w:t>
+      </w:r>
+      <w:proofErr w:type="spellEnd"/>
+      <w:r>
+        <w:rPr>
+          <w:rFonts w:ascii="Noto Serif" w:hAnsi="Noto Serif" w:cs="Noto Serif"/>
+        </w:rPr>
+        <w:t xml:space="preserve">, </w:t>
+      </w:r>
+      <w:proofErr w:type="spellStart"/>
+      <w:r>
+        <w:rPr>
+          <w:rFonts w:ascii="Noto Serif" w:hAnsi="Noto Serif" w:cs="Noto Serif"/>
+        </w:rPr>
+        <w:t>like</w:t>
+      </w:r>
+      <w:proofErr w:type="spellEnd"/>
+      <w:r>
+        <w:rPr>
+          <w:rFonts w:ascii="Noto Serif" w:hAnsi="Noto Serif" w:cs="Noto Serif"/>
+        </w:rPr>
+        <w:t xml:space="preserve"> </w:t>
+      </w:r>
+      <w:proofErr w:type="spellStart"/>
+      <w:r>
+        <w:rPr>
+          <w:rFonts w:ascii="Noto Serif" w:hAnsi="Noto Serif" w:cs="Noto Serif"/>
+        </w:rPr>
+        <w:t>reports</w:t>
+      </w:r>
+      <w:proofErr w:type="spellEnd"/>
+      <w:r>
+        <w:rPr>
+          <w:rFonts w:ascii="Noto Serif" w:hAnsi="Noto Serif" w:cs="Noto Serif"/>
+        </w:rPr>
+        <w:t xml:space="preserve"> and </w:t>
+      </w:r>
+      <w:proofErr w:type="spellStart"/>
+      <w:r>
+        <w:rPr>
+          <w:rFonts w:ascii="Noto Serif" w:hAnsi="Noto Serif" w:cs="Noto Serif"/>
+        </w:rPr>
+        <w:t>content</w:t>
+      </w:r>
+      <w:proofErr w:type="spellEnd"/>
+      <w:r>
+        <w:rPr>
+          <w:rFonts w:ascii="Noto Serif" w:hAnsi="Noto Serif" w:cs="Noto Serif"/>
+        </w:rPr>
+        <w:t xml:space="preserve"> </w:t>
+      </w:r>
+      <w:proofErr w:type="spellStart"/>
+      <w:r>
+        <w:rPr>
+          <w:rFonts w:ascii="Noto Serif" w:hAnsi="Noto Serif" w:cs="Noto Serif"/>
+        </w:rPr>
+        <w:t>flags</w:t>
+      </w:r>
+      <w:proofErr w:type="spellEnd"/>
+      <w:r>
+        <w:rPr>
+          <w:rFonts w:ascii="Noto Serif" w:hAnsi="Noto Serif" w:cs="Noto Serif"/>
+        </w:rPr>
+        <w:br/>
+        <w:t xml:space="preserve">• </w:t>
+      </w:r>
+      <w:proofErr w:type="spellStart"/>
+      <w:r>
+        <w:rPr>
+          <w:rFonts w:ascii="Noto Serif" w:hAnsi="Noto Serif" w:cs="Noto Serif"/>
+        </w:rPr>
+        <w:t>Efficient</w:t>
+      </w:r>
+      <w:proofErr w:type="spellEnd"/>
+      <w:r>
+        <w:rPr>
+          <w:rFonts w:ascii="Noto Serif" w:hAnsi="Noto Serif" w:cs="Noto Serif"/>
+        </w:rPr>
+        <w:t xml:space="preserve"> management system for </w:t>
+      </w:r>
+      <w:proofErr w:type="spellStart"/>
+      <w:r>
+        <w:rPr>
+          <w:rFonts w:ascii="Noto Serif" w:hAnsi="Noto Serif" w:cs="Noto Serif"/>
+        </w:rPr>
+        <w:t>moderating</w:t>
+      </w:r>
+      <w:proofErr w:type="spellEnd"/>
+      <w:r>
+        <w:rPr>
+          <w:rFonts w:ascii="Noto Serif" w:hAnsi="Noto Serif" w:cs="Noto Serif"/>
+        </w:rPr>
+        <w:t xml:space="preserve"> </w:t>
+      </w:r>
+      <w:proofErr w:type="spellStart"/>
+      <w:r>
+        <w:rPr>
+          <w:rFonts w:ascii="Noto Serif" w:hAnsi="Noto Serif" w:cs="Noto Serif"/>
+        </w:rPr>
+        <w:t>beer</w:t>
+      </w:r>
+      <w:proofErr w:type="spellEnd"/>
+      <w:r>
+        <w:rPr>
+          <w:rFonts w:ascii="Noto Serif" w:hAnsi="Noto Serif" w:cs="Noto Serif"/>
+        </w:rPr>
+        <w:t xml:space="preserve"> </w:t>
+      </w:r>
+      <w:proofErr w:type="spellStart"/>
+      <w:r>
+        <w:rPr>
+          <w:rFonts w:ascii="Noto Serif" w:hAnsi="Noto Serif" w:cs="Noto Serif"/>
+        </w:rPr>
+        <w:t>reviews</w:t>
+      </w:r>
+      <w:proofErr w:type="spellEnd"/>
+      <w:r>
+        <w:rPr>
+          <w:rFonts w:ascii="Noto Serif" w:hAnsi="Noto Serif" w:cs="Noto Serif"/>
+        </w:rPr>
+        <w:t xml:space="preserve"> and </w:t>
+      </w:r>
+      <w:proofErr w:type="spellStart"/>
+      <w:r>
+        <w:rPr>
+          <w:rFonts w:ascii="Noto Serif" w:hAnsi="Noto Serif" w:cs="Noto Serif"/>
+        </w:rPr>
+        <w:t>ratings</w:t>
+      </w:r>
+      <w:proofErr w:type="spellEnd"/>
+      <w:r>
+        <w:rPr>
+          <w:rFonts w:ascii="Noto Serif" w:hAnsi="Noto Serif" w:cs="Noto Serif"/>
+        </w:rPr>
+        <w:br/>
+        <w:t xml:space="preserve">• </w:t>
+      </w:r>
+      <w:proofErr w:type="spellStart"/>
+      <w:r>
+        <w:rPr>
+          <w:rFonts w:ascii="Noto Serif" w:hAnsi="Noto Serif" w:cs="Noto Serif"/>
+        </w:rPr>
+        <w:t>Clear</w:t>
+      </w:r>
+      <w:proofErr w:type="spellEnd"/>
+      <w:r>
+        <w:rPr>
+          <w:rFonts w:ascii="Noto Serif" w:hAnsi="Noto Serif" w:cs="Noto Serif"/>
+        </w:rPr>
+        <w:t xml:space="preserve"> </w:t>
+      </w:r>
+      <w:proofErr w:type="spellStart"/>
+      <w:r>
+        <w:rPr>
+          <w:rFonts w:ascii="Noto Serif" w:hAnsi="Noto Serif" w:cs="Noto Serif"/>
+        </w:rPr>
+        <w:t>guidelines</w:t>
+      </w:r>
+      <w:proofErr w:type="spellEnd"/>
+      <w:r>
+        <w:rPr>
+          <w:rFonts w:ascii="Noto Serif" w:hAnsi="Noto Serif" w:cs="Noto Serif"/>
+        </w:rPr>
+        <w:t xml:space="preserve"> to handle </w:t>
+      </w:r>
+      <w:proofErr w:type="spellStart"/>
+      <w:r>
+        <w:rPr>
+          <w:rFonts w:ascii="Noto Serif" w:hAnsi="Noto Serif" w:cs="Noto Serif"/>
+        </w:rPr>
+        <w:t>user</w:t>
+      </w:r>
+      <w:proofErr w:type="spellEnd"/>
+      <w:r>
+        <w:rPr>
+          <w:rFonts w:ascii="Noto Serif" w:hAnsi="Noto Serif" w:cs="Noto Serif"/>
+        </w:rPr>
+        <w:t xml:space="preserve"> </w:t>
+      </w:r>
+      <w:proofErr w:type="spellStart"/>
+      <w:r>
+        <w:rPr>
+          <w:rFonts w:ascii="Noto Serif" w:hAnsi="Noto Serif" w:cs="Noto Serif"/>
+        </w:rPr>
+        <w:t>complaints</w:t>
+      </w:r>
+      <w:proofErr w:type="spellEnd"/>
+      <w:r>
+        <w:rPr>
+          <w:rFonts w:ascii="Noto Serif" w:hAnsi="Noto Serif" w:cs="Noto Serif"/>
+        </w:rPr>
+        <w:t xml:space="preserve"> </w:t>
+      </w:r>
+      <w:proofErr w:type="spellStart"/>
+      <w:r>
+        <w:rPr>
+          <w:rFonts w:ascii="Noto Serif" w:hAnsi="Noto Serif" w:cs="Noto Serif"/>
+        </w:rPr>
+        <w:t>or</w:t>
+      </w:r>
+      <w:proofErr w:type="spellEnd"/>
+      <w:r>
+        <w:rPr>
+          <w:rFonts w:ascii="Noto Serif" w:hAnsi="Noto Serif" w:cs="Noto Serif"/>
+        </w:rPr>
+        <w:t xml:space="preserve"> </w:t>
+      </w:r>
+      <w:proofErr w:type="spellStart"/>
+      <w:r>
+        <w:rPr>
+          <w:rFonts w:ascii="Noto Serif" w:hAnsi="Noto Serif" w:cs="Noto Serif"/>
+        </w:rPr>
+        <w:t>inappropriate</w:t>
+      </w:r>
+      <w:proofErr w:type="spellEnd"/>
+      <w:r>
+        <w:rPr>
+          <w:rFonts w:ascii="Noto Serif" w:hAnsi="Noto Serif" w:cs="Noto Serif"/>
+        </w:rPr>
+        <w:t xml:space="preserve"> </w:t>
+      </w:r>
+      <w:proofErr w:type="spellStart"/>
+      <w:r>
+        <w:rPr>
+          <w:rFonts w:ascii="Noto Serif" w:hAnsi="Noto Serif" w:cs="Noto Serif"/>
+        </w:rPr>
+        <w:t>content</w:t>
+      </w:r>
+      <w:proofErr w:type="spellEnd"/>
+      <w:r>
+        <w:rPr>
+          <w:rFonts w:ascii="Noto Serif" w:hAnsi="Noto Serif" w:cs="Noto Serif"/>
+        </w:rPr>
+        <w:br/>
+        <w:t xml:space="preserve">• Access to </w:t>
+      </w:r>
+      <w:proofErr w:type="spellStart"/>
+      <w:r>
+        <w:rPr>
+          <w:rFonts w:ascii="Noto Serif" w:hAnsi="Noto Serif" w:cs="Noto Serif"/>
+        </w:rPr>
+        <w:t>user</w:t>
+      </w:r>
+      <w:proofErr w:type="spellEnd"/>
+      <w:r>
+        <w:rPr>
+          <w:rFonts w:ascii="Noto Serif" w:hAnsi="Noto Serif" w:cs="Noto Serif"/>
+        </w:rPr>
+        <w:t xml:space="preserve"> feedback to </w:t>
+      </w:r>
+      <w:proofErr w:type="spellStart"/>
+      <w:r>
+        <w:rPr>
+          <w:rFonts w:ascii="Noto Serif" w:hAnsi="Noto Serif" w:cs="Noto Serif"/>
+        </w:rPr>
+        <w:t>improve</w:t>
+      </w:r>
+      <w:proofErr w:type="spellEnd"/>
+      <w:r>
+        <w:rPr>
+          <w:rFonts w:ascii="Noto Serif" w:hAnsi="Noto Serif" w:cs="Noto Serif"/>
+        </w:rPr>
+        <w:t xml:space="preserve"> </w:t>
+      </w:r>
+      <w:proofErr w:type="spellStart"/>
+      <w:r>
+        <w:rPr>
+          <w:rFonts w:ascii="Noto Serif" w:hAnsi="Noto Serif" w:cs="Noto Serif"/>
+        </w:rPr>
+        <w:t>community</w:t>
+      </w:r>
+      <w:proofErr w:type="spellEnd"/>
+      <w:r>
+        <w:rPr>
+          <w:rFonts w:ascii="Noto Serif" w:hAnsi="Noto Serif" w:cs="Noto Serif"/>
+        </w:rPr>
+        <w:t xml:space="preserve"> </w:t>
+      </w:r>
+      <w:proofErr w:type="spellStart"/>
+      <w:r>
+        <w:rPr>
+          <w:rFonts w:ascii="Noto Serif" w:hAnsi="Noto Serif" w:cs="Noto Serif"/>
+        </w:rPr>
+        <w:t>interaction</w:t>
+      </w:r>
+      <w:proofErr w:type="spellEnd"/>
+    </w:p>
+    <w:p>
+      <w:pPr>
+        <w:pStyle w:val="NormalnyWeb"/>
+        <w:rPr>
+          <w:rFonts w:ascii="Noto Serif" w:hAnsi="Noto Serif" w:cs="Noto Serif"/>
+        </w:rPr>
+      </w:pPr>
+      <w:proofErr w:type="spellStart"/>
+      <w:r>
+        <w:rPr>
+          <w:rStyle w:val="Pogrubienie"/>
+          <w:rFonts w:ascii="Noto Serif" w:hAnsi="Noto Serif" w:cs="Noto Serif"/>
+        </w:rPr>
+        <w:t>Behavior</w:t>
+      </w:r>
+      <w:proofErr w:type="spellEnd"/>
+      <w:r>
+        <w:rPr>
+          <w:rStyle w:val="Pogrubienie"/>
+          <w:rFonts w:ascii="Noto Serif" w:hAnsi="Noto Serif" w:cs="Noto Serif"/>
+        </w:rPr>
+        <w:t>:</w:t>
+      </w:r>
+      <w:r>
+        <w:rPr>
+          <w:rFonts w:ascii="Noto Serif" w:hAnsi="Noto Serif" w:cs="Noto Serif"/>
+        </w:rPr>
+        <w:br/>
+        <w:t xml:space="preserve">• Active on the platform </w:t>
+      </w:r>
+      <w:proofErr w:type="spellStart"/>
+      <w:r>
+        <w:rPr>
+          <w:rFonts w:ascii="Noto Serif" w:hAnsi="Noto Serif" w:cs="Noto Serif"/>
+        </w:rPr>
+        <w:t>every</w:t>
+      </w:r>
+      <w:proofErr w:type="spellEnd"/>
+      <w:r>
+        <w:rPr>
+          <w:rFonts w:ascii="Noto Serif" w:hAnsi="Noto Serif" w:cs="Noto Serif"/>
+        </w:rPr>
+        <w:t xml:space="preserve"> </w:t>
+      </w:r>
+      <w:proofErr w:type="spellStart"/>
+      <w:r>
+        <w:rPr>
+          <w:rFonts w:ascii="Noto Serif" w:hAnsi="Noto Serif" w:cs="Noto Serif"/>
+        </w:rPr>
+        <w:t>day</w:t>
+      </w:r>
+      <w:proofErr w:type="spellEnd"/>
+      <w:r>
+        <w:rPr>
+          <w:rFonts w:ascii="Noto Serif" w:hAnsi="Noto Serif" w:cs="Noto Serif"/>
+        </w:rPr>
+        <w:t xml:space="preserve"> to monitor </w:t>
+      </w:r>
+      <w:proofErr w:type="spellStart"/>
+      <w:r>
+        <w:rPr>
+          <w:rFonts w:ascii="Noto Serif" w:hAnsi="Noto Serif" w:cs="Noto Serif"/>
+        </w:rPr>
+        <w:t>interactions</w:t>
+      </w:r>
+      <w:proofErr w:type="spellEnd"/>
+      <w:r>
+        <w:rPr>
+          <w:rFonts w:ascii="Noto Serif" w:hAnsi="Noto Serif" w:cs="Noto Serif"/>
+        </w:rPr>
+        <w:br/>
+        <w:t xml:space="preserve">• </w:t>
+      </w:r>
+      <w:proofErr w:type="spellStart"/>
+      <w:r>
+        <w:rPr>
+          <w:rFonts w:ascii="Noto Serif" w:hAnsi="Noto Serif" w:cs="Noto Serif"/>
+        </w:rPr>
+        <w:t>Responds</w:t>
+      </w:r>
+      <w:proofErr w:type="spellEnd"/>
+      <w:r>
+        <w:rPr>
+          <w:rFonts w:ascii="Noto Serif" w:hAnsi="Noto Serif" w:cs="Noto Serif"/>
+        </w:rPr>
+        <w:t xml:space="preserve"> to </w:t>
+      </w:r>
+      <w:proofErr w:type="spellStart"/>
+      <w:r>
+        <w:rPr>
+          <w:rFonts w:ascii="Noto Serif" w:hAnsi="Noto Serif" w:cs="Noto Serif"/>
+        </w:rPr>
+        <w:t>flagged</w:t>
+      </w:r>
+      <w:proofErr w:type="spellEnd"/>
+      <w:r>
+        <w:rPr>
+          <w:rFonts w:ascii="Noto Serif" w:hAnsi="Noto Serif" w:cs="Noto Serif"/>
+        </w:rPr>
+        <w:t xml:space="preserve"> </w:t>
+      </w:r>
+      <w:proofErr w:type="spellStart"/>
+      <w:r>
+        <w:rPr>
+          <w:rFonts w:ascii="Noto Serif" w:hAnsi="Noto Serif" w:cs="Noto Serif"/>
+        </w:rPr>
+        <w:t>content</w:t>
+      </w:r>
+      <w:proofErr w:type="spellEnd"/>
+      <w:r>
+        <w:rPr>
+          <w:rFonts w:ascii="Noto Serif" w:hAnsi="Noto Serif" w:cs="Noto Serif"/>
+        </w:rPr>
+        <w:t xml:space="preserve"> and </w:t>
+      </w:r>
+      <w:proofErr w:type="spellStart"/>
+      <w:r>
+        <w:rPr>
+          <w:rFonts w:ascii="Noto Serif" w:hAnsi="Noto Serif" w:cs="Noto Serif"/>
+        </w:rPr>
+        <w:t>disputes</w:t>
+      </w:r>
+      <w:proofErr w:type="spellEnd"/>
+      <w:r>
+        <w:rPr>
+          <w:rFonts w:ascii="Noto Serif" w:hAnsi="Noto Serif" w:cs="Noto Serif"/>
+        </w:rPr>
+        <w:t xml:space="preserve">, </w:t>
+      </w:r>
+      <w:proofErr w:type="spellStart"/>
+      <w:r>
+        <w:rPr>
+          <w:rFonts w:ascii="Noto Serif" w:hAnsi="Noto Serif" w:cs="Noto Serif"/>
+        </w:rPr>
+        <w:t>working</w:t>
+      </w:r>
+      <w:proofErr w:type="spellEnd"/>
+      <w:r>
+        <w:rPr>
+          <w:rFonts w:ascii="Noto Serif" w:hAnsi="Noto Serif" w:cs="Noto Serif"/>
+        </w:rPr>
+        <w:t xml:space="preserve"> to </w:t>
+      </w:r>
+      <w:proofErr w:type="spellStart"/>
+      <w:r>
+        <w:rPr>
+          <w:rFonts w:ascii="Noto Serif" w:hAnsi="Noto Serif" w:cs="Noto Serif"/>
+        </w:rPr>
+        <w:t>resolve</w:t>
+      </w:r>
+      <w:proofErr w:type="spellEnd"/>
+      <w:r>
+        <w:rPr>
+          <w:rFonts w:ascii="Noto Serif" w:hAnsi="Noto Serif" w:cs="Noto Serif"/>
+        </w:rPr>
+        <w:t xml:space="preserve"> </w:t>
+      </w:r>
+      <w:proofErr w:type="spellStart"/>
+      <w:r>
+        <w:rPr>
+          <w:rFonts w:ascii="Noto Serif" w:hAnsi="Noto Serif" w:cs="Noto Serif"/>
+        </w:rPr>
+        <w:t>issues</w:t>
+      </w:r>
+      <w:proofErr w:type="spellEnd"/>
+      <w:r>
+        <w:rPr>
+          <w:rFonts w:ascii="Noto Serif" w:hAnsi="Noto Serif" w:cs="Noto Serif"/>
+        </w:rPr>
+        <w:t xml:space="preserve"> in a </w:t>
+      </w:r>
+      <w:proofErr w:type="spellStart"/>
+      <w:r>
+        <w:rPr>
+          <w:rFonts w:ascii="Noto Serif" w:hAnsi="Noto Serif" w:cs="Noto Serif"/>
+        </w:rPr>
+        <w:t>timely</w:t>
+      </w:r>
+      <w:proofErr w:type="spellEnd"/>
+      <w:r>
+        <w:rPr>
+          <w:rFonts w:ascii="Noto Serif" w:hAnsi="Noto Serif" w:cs="Noto Serif"/>
+        </w:rPr>
+        <w:t xml:space="preserve"> </w:t>
+      </w:r>
+      <w:proofErr w:type="spellStart"/>
+      <w:r>
+        <w:rPr>
+          <w:rFonts w:ascii="Noto Serif" w:hAnsi="Noto Serif" w:cs="Noto Serif"/>
+        </w:rPr>
+        <w:t>manner</w:t>
+      </w:r>
+      <w:proofErr w:type="spellEnd"/>
+      <w:r>
+        <w:rPr>
+          <w:rFonts w:ascii="Noto Serif" w:hAnsi="Noto Serif" w:cs="Noto Serif"/>
+        </w:rPr>
+        <w:br/>
+        <w:t xml:space="preserve">• </w:t>
+      </w:r>
+      <w:proofErr w:type="spellStart"/>
+      <w:r>
+        <w:rPr>
+          <w:rFonts w:ascii="Noto Serif" w:hAnsi="Noto Serif" w:cs="Noto Serif"/>
+        </w:rPr>
+        <w:t>Encourages</w:t>
+      </w:r>
+      <w:proofErr w:type="spellEnd"/>
+      <w:r>
+        <w:rPr>
+          <w:rFonts w:ascii="Noto Serif" w:hAnsi="Noto Serif" w:cs="Noto Serif"/>
+        </w:rPr>
+        <w:t xml:space="preserve"> </w:t>
+      </w:r>
+      <w:proofErr w:type="spellStart"/>
+      <w:r>
+        <w:rPr>
+          <w:rFonts w:ascii="Noto Serif" w:hAnsi="Noto Serif" w:cs="Noto Serif"/>
+        </w:rPr>
+        <w:t>positive</w:t>
+      </w:r>
+      <w:proofErr w:type="spellEnd"/>
+      <w:r>
+        <w:rPr>
+          <w:rFonts w:ascii="Noto Serif" w:hAnsi="Noto Serif" w:cs="Noto Serif"/>
+        </w:rPr>
+        <w:t xml:space="preserve"> </w:t>
+      </w:r>
+      <w:proofErr w:type="spellStart"/>
+      <w:r>
+        <w:rPr>
+          <w:rFonts w:ascii="Noto Serif" w:hAnsi="Noto Serif" w:cs="Noto Serif"/>
+        </w:rPr>
+        <w:t>interactions</w:t>
+      </w:r>
+      <w:proofErr w:type="spellEnd"/>
+      <w:r>
+        <w:rPr>
+          <w:rFonts w:ascii="Noto Serif" w:hAnsi="Noto Serif" w:cs="Noto Serif"/>
+        </w:rPr>
+        <w:t xml:space="preserve">, </w:t>
+      </w:r>
+      <w:proofErr w:type="spellStart"/>
+      <w:r>
+        <w:rPr>
+          <w:rFonts w:ascii="Noto Serif" w:hAnsi="Noto Serif" w:cs="Noto Serif"/>
+        </w:rPr>
+        <w:t>organizing</w:t>
+      </w:r>
+      <w:proofErr w:type="spellEnd"/>
+      <w:r>
+        <w:rPr>
+          <w:rFonts w:ascii="Noto Serif" w:hAnsi="Noto Serif" w:cs="Noto Serif"/>
+        </w:rPr>
+        <w:t xml:space="preserve"> </w:t>
+      </w:r>
+      <w:proofErr w:type="spellStart"/>
+      <w:r>
+        <w:rPr>
+          <w:rFonts w:ascii="Noto Serif" w:hAnsi="Noto Serif" w:cs="Noto Serif"/>
+        </w:rPr>
+        <w:t>events</w:t>
+      </w:r>
+      <w:proofErr w:type="spellEnd"/>
+      <w:r>
+        <w:rPr>
+          <w:rFonts w:ascii="Noto Serif" w:hAnsi="Noto Serif" w:cs="Noto Serif"/>
+        </w:rPr>
+        <w:t xml:space="preserve"> </w:t>
+      </w:r>
+      <w:proofErr w:type="spellStart"/>
+      <w:r>
+        <w:rPr>
+          <w:rFonts w:ascii="Noto Serif" w:hAnsi="Noto Serif" w:cs="Noto Serif"/>
+        </w:rPr>
+        <w:t>like</w:t>
+      </w:r>
+      <w:proofErr w:type="spellEnd"/>
+      <w:r>
+        <w:rPr>
+          <w:rFonts w:ascii="Noto Serif" w:hAnsi="Noto Serif" w:cs="Noto Serif"/>
+        </w:rPr>
+        <w:t xml:space="preserve"> </w:t>
+      </w:r>
+      <w:proofErr w:type="spellStart"/>
+      <w:r>
+        <w:rPr>
+          <w:rFonts w:ascii="Noto Serif" w:hAnsi="Noto Serif" w:cs="Noto Serif"/>
+        </w:rPr>
+        <w:t>beer</w:t>
+      </w:r>
+      <w:proofErr w:type="spellEnd"/>
+      <w:r>
+        <w:rPr>
+          <w:rFonts w:ascii="Noto Serif" w:hAnsi="Noto Serif" w:cs="Noto Serif"/>
+        </w:rPr>
+        <w:t xml:space="preserve"> </w:t>
+      </w:r>
+      <w:proofErr w:type="spellStart"/>
+      <w:r>
+        <w:rPr>
+          <w:rFonts w:ascii="Noto Serif" w:hAnsi="Noto Serif" w:cs="Noto Serif"/>
+        </w:rPr>
+        <w:t>tasting</w:t>
+      </w:r>
+      <w:proofErr w:type="spellEnd"/>
+      <w:r>
+        <w:rPr>
+          <w:rFonts w:ascii="Noto Serif" w:hAnsi="Noto Serif" w:cs="Noto Serif"/>
+        </w:rPr>
+        <w:t xml:space="preserve"> </w:t>
+      </w:r>
+      <w:proofErr w:type="spellStart"/>
+      <w:r>
+        <w:rPr>
+          <w:rFonts w:ascii="Noto Serif" w:hAnsi="Noto Serif" w:cs="Noto Serif"/>
+        </w:rPr>
+        <w:t>challenges</w:t>
+      </w:r>
+      <w:proofErr w:type="spellEnd"/>
+      <w:r>
+        <w:rPr>
+          <w:rFonts w:ascii="Noto Serif" w:hAnsi="Noto Serif" w:cs="Noto Serif"/>
+        </w:rPr>
+        <w:t xml:space="preserve"> </w:t>
+      </w:r>
+      <w:proofErr w:type="spellStart"/>
+      <w:r>
+        <w:rPr>
+          <w:rFonts w:ascii="Noto Serif" w:hAnsi="Noto Serif" w:cs="Noto Serif"/>
+        </w:rPr>
+        <w:t>or</w:t>
+      </w:r>
+      <w:proofErr w:type="spellEnd"/>
+      <w:r>
+        <w:rPr>
+          <w:rFonts w:ascii="Noto Serif" w:hAnsi="Noto Serif" w:cs="Noto Serif"/>
+        </w:rPr>
+        <w:t xml:space="preserve"> trivia</w:t>
+      </w:r>
+      <w:r>
+        <w:rPr>
+          <w:rFonts w:ascii="Noto Serif" w:hAnsi="Noto Serif" w:cs="Noto Serif"/>
+        </w:rPr>
+        <w:br/>
+        <w:t xml:space="preserve">• </w:t>
+      </w:r>
+      <w:proofErr w:type="spellStart"/>
+      <w:r>
+        <w:rPr>
+          <w:rFonts w:ascii="Noto Serif" w:hAnsi="Noto Serif" w:cs="Noto Serif"/>
+        </w:rPr>
+        <w:t>Frequently</w:t>
+      </w:r>
+      <w:proofErr w:type="spellEnd"/>
+      <w:r>
+        <w:rPr>
+          <w:rFonts w:ascii="Noto Serif" w:hAnsi="Noto Serif" w:cs="Noto Serif"/>
+        </w:rPr>
+        <w:t xml:space="preserve"> </w:t>
+      </w:r>
+      <w:proofErr w:type="spellStart"/>
+      <w:r>
+        <w:rPr>
+          <w:rFonts w:ascii="Noto Serif" w:hAnsi="Noto Serif" w:cs="Noto Serif"/>
+        </w:rPr>
+        <w:t>interacts</w:t>
+      </w:r>
+      <w:proofErr w:type="spellEnd"/>
+      <w:r>
+        <w:rPr>
+          <w:rFonts w:ascii="Noto Serif" w:hAnsi="Noto Serif" w:cs="Noto Serif"/>
+        </w:rPr>
+        <w:t xml:space="preserve"> with </w:t>
+      </w:r>
+      <w:proofErr w:type="spellStart"/>
+      <w:r>
+        <w:rPr>
+          <w:rFonts w:ascii="Noto Serif" w:hAnsi="Noto Serif" w:cs="Noto Serif"/>
+        </w:rPr>
+        <w:t>users</w:t>
+      </w:r>
+      <w:proofErr w:type="spellEnd"/>
+      <w:r>
+        <w:rPr>
+          <w:rFonts w:ascii="Noto Serif" w:hAnsi="Noto Serif" w:cs="Noto Serif"/>
+        </w:rPr>
+        <w:t xml:space="preserve"> to </w:t>
+      </w:r>
+      <w:proofErr w:type="spellStart"/>
+      <w:r>
+        <w:rPr>
+          <w:rFonts w:ascii="Noto Serif" w:hAnsi="Noto Serif" w:cs="Noto Serif"/>
+        </w:rPr>
+        <w:t>ensure</w:t>
+      </w:r>
+      <w:proofErr w:type="spellEnd"/>
+      <w:r>
+        <w:rPr>
+          <w:rFonts w:ascii="Noto Serif" w:hAnsi="Noto Serif" w:cs="Noto Serif"/>
+        </w:rPr>
+        <w:t xml:space="preserve"> the platform </w:t>
+      </w:r>
+      <w:proofErr w:type="spellStart"/>
+      <w:r>
+        <w:rPr>
+          <w:rFonts w:ascii="Noto Serif" w:hAnsi="Noto Serif" w:cs="Noto Serif"/>
+        </w:rPr>
+        <w:t>remains</w:t>
+      </w:r>
+      <w:proofErr w:type="spellEnd"/>
+      <w:r>
+        <w:rPr>
+          <w:rFonts w:ascii="Noto Serif" w:hAnsi="Noto Serif" w:cs="Noto Serif"/>
+        </w:rPr>
+        <w:t xml:space="preserve"> </w:t>
+      </w:r>
+      <w:proofErr w:type="spellStart"/>
+      <w:r>
+        <w:rPr>
+          <w:rFonts w:ascii="Noto Serif" w:hAnsi="Noto Serif" w:cs="Noto Serif"/>
+        </w:rPr>
+        <w:t>welcoming</w:t>
+      </w:r>
+      <w:proofErr w:type="spellEnd"/>
+      <w:r>
+        <w:rPr>
+          <w:rFonts w:ascii="Noto Serif" w:hAnsi="Noto Serif" w:cs="Noto Serif"/>
+        </w:rPr>
+        <w:br/>
+        <w:t xml:space="preserve">• </w:t>
+      </w:r>
+      <w:proofErr w:type="spellStart"/>
+      <w:r>
+        <w:rPr>
+          <w:rFonts w:ascii="Noto Serif" w:hAnsi="Noto Serif" w:cs="Noto Serif"/>
+        </w:rPr>
+        <w:t>Uses</w:t>
+      </w:r>
+      <w:proofErr w:type="spellEnd"/>
+      <w:r>
+        <w:rPr>
+          <w:rFonts w:ascii="Noto Serif" w:hAnsi="Noto Serif" w:cs="Noto Serif"/>
+        </w:rPr>
+        <w:t xml:space="preserve"> the platform to </w:t>
+      </w:r>
+      <w:proofErr w:type="spellStart"/>
+      <w:r>
+        <w:rPr>
+          <w:rFonts w:ascii="Noto Serif" w:hAnsi="Noto Serif" w:cs="Noto Serif"/>
+        </w:rPr>
+        <w:t>gather</w:t>
+      </w:r>
+      <w:proofErr w:type="spellEnd"/>
+      <w:r>
+        <w:rPr>
+          <w:rFonts w:ascii="Noto Serif" w:hAnsi="Noto Serif" w:cs="Noto Serif"/>
+        </w:rPr>
+        <w:t xml:space="preserve"> </w:t>
+      </w:r>
+      <w:proofErr w:type="spellStart"/>
+      <w:r>
+        <w:rPr>
+          <w:rFonts w:ascii="Noto Serif" w:hAnsi="Noto Serif" w:cs="Noto Serif"/>
+        </w:rPr>
+        <w:t>insights</w:t>
+      </w:r>
+      <w:proofErr w:type="spellEnd"/>
+      <w:r>
+        <w:rPr>
+          <w:rFonts w:ascii="Noto Serif" w:hAnsi="Noto Serif" w:cs="Noto Serif"/>
+        </w:rPr>
+        <w:t xml:space="preserve"> </w:t>
+      </w:r>
+      <w:proofErr w:type="spellStart"/>
+      <w:r>
+        <w:rPr>
+          <w:rFonts w:ascii="Noto Serif" w:hAnsi="Noto Serif" w:cs="Noto Serif"/>
+        </w:rPr>
+        <w:t>about</w:t>
+      </w:r>
+      <w:proofErr w:type="spellEnd"/>
+      <w:r>
+        <w:rPr>
+          <w:rFonts w:ascii="Noto Serif" w:hAnsi="Noto Serif" w:cs="Noto Serif"/>
+        </w:rPr>
+        <w:t xml:space="preserve"> </w:t>
+      </w:r>
+      <w:proofErr w:type="spellStart"/>
+      <w:r>
+        <w:rPr>
+          <w:rFonts w:ascii="Noto Serif" w:hAnsi="Noto Serif" w:cs="Noto Serif"/>
+        </w:rPr>
+        <w:t>user</w:t>
+      </w:r>
+      <w:proofErr w:type="spellEnd"/>
+      <w:r>
+        <w:rPr>
+          <w:rFonts w:ascii="Noto Serif" w:hAnsi="Noto Serif" w:cs="Noto Serif"/>
+        </w:rPr>
+        <w:t xml:space="preserve"> </w:t>
+      </w:r>
+      <w:proofErr w:type="spellStart"/>
+      <w:r>
+        <w:rPr>
+          <w:rFonts w:ascii="Noto Serif" w:hAnsi="Noto Serif" w:cs="Noto Serif"/>
+        </w:rPr>
+        <w:t>trends</w:t>
+      </w:r>
+      <w:proofErr w:type="spellEnd"/>
+      <w:r>
+        <w:rPr>
+          <w:rFonts w:ascii="Noto Serif" w:hAnsi="Noto Serif" w:cs="Noto Serif"/>
+        </w:rPr>
+        <w:t xml:space="preserve"> and </w:t>
+      </w:r>
+      <w:proofErr w:type="spellStart"/>
+      <w:r>
+        <w:rPr>
+          <w:rFonts w:ascii="Noto Serif" w:hAnsi="Noto Serif" w:cs="Noto Serif"/>
+        </w:rPr>
+        <w:t>issues</w:t>
+      </w:r>
+      <w:proofErr w:type="spellEnd"/>
+    </w:p>
+    <w:p>
+      <w:pPr>
+        <w:pStyle w:val="NormalnyWeb"/>
+        <w:rPr>
+          <w:rFonts w:ascii="Noto Serif" w:hAnsi="Noto Serif" w:cs="Noto Serif"/>
+        </w:rPr>
+      </w:pPr>
+      <w:proofErr w:type="spellStart"/>
+      <w:r>
+        <w:rPr>
+          <w:rStyle w:val="Pogrubienie"/>
+          <w:rFonts w:ascii="Noto Serif" w:hAnsi="Noto Serif" w:cs="Noto Serif"/>
+        </w:rPr>
+        <w:t>Key</w:t>
+      </w:r>
+      <w:proofErr w:type="spellEnd"/>
+      <w:r>
+        <w:rPr>
+          <w:rStyle w:val="Pogrubienie"/>
+          <w:rFonts w:ascii="Noto Serif" w:hAnsi="Noto Serif" w:cs="Noto Serif"/>
+        </w:rPr>
+        <w:t xml:space="preserve"> </w:t>
+      </w:r>
+      <w:proofErr w:type="spellStart"/>
+      <w:r>
+        <w:rPr>
+          <w:rStyle w:val="Pogrubienie"/>
+          <w:rFonts w:ascii="Noto Serif" w:hAnsi="Noto Serif" w:cs="Noto Serif"/>
+        </w:rPr>
+        <w:t>Use</w:t>
+      </w:r>
+      <w:proofErr w:type="spellEnd"/>
+      <w:r>
+        <w:rPr>
+          <w:rStyle w:val="Pogrubienie"/>
+          <w:rFonts w:ascii="Noto Serif" w:hAnsi="Noto Serif" w:cs="Noto Serif"/>
+        </w:rPr>
+        <w:t xml:space="preserve"> </w:t>
+      </w:r>
+      <w:proofErr w:type="spellStart"/>
+      <w:r>
+        <w:rPr>
+          <w:rStyle w:val="Pogrubienie"/>
+          <w:rFonts w:ascii="Noto Serif" w:hAnsi="Noto Serif" w:cs="Noto Serif"/>
+        </w:rPr>
+        <w:t>Cases</w:t>
+      </w:r>
+      <w:proofErr w:type="spellEnd"/>
+      <w:r>
+        <w:rPr>
+          <w:rStyle w:val="Pogrubienie"/>
+          <w:rFonts w:ascii="Noto Serif" w:hAnsi="Noto Serif" w:cs="Noto Serif"/>
+        </w:rPr>
+        <w:t>:</w:t>
+      </w:r>
+    </w:p>
+    <w:p>
+      <w:pPr>
+        <w:pStyle w:val="NormalnyWeb"/>
+        <w:numPr>
+          <w:ilvl w:val="0"/>
+          <w:numId w:val="43"/>
+        </w:numPr>
+        <w:rPr>
+          <w:rFonts w:ascii="Noto Serif" w:hAnsi="Noto Serif" w:cs="Noto Serif"/>
+        </w:rPr>
+      </w:pPr>
+      <w:r>
+        <w:rPr>
+          <w:rStyle w:val="Pogrubienie"/>
+          <w:rFonts w:ascii="Noto Serif" w:hAnsi="Noto Serif" w:cs="Noto Serif"/>
+        </w:rPr>
+        <w:t xml:space="preserve">Handling </w:t>
+      </w:r>
+      <w:proofErr w:type="spellStart"/>
+      <w:r>
+        <w:rPr>
+          <w:rStyle w:val="Pogrubienie"/>
+          <w:rFonts w:ascii="Noto Serif" w:hAnsi="Noto Serif" w:cs="Noto Serif"/>
+        </w:rPr>
+        <w:t>Inappropriate</w:t>
+      </w:r>
+      <w:proofErr w:type="spellEnd"/>
+      <w:r>
+        <w:rPr>
+          <w:rStyle w:val="Pogrubienie"/>
+          <w:rFonts w:ascii="Noto Serif" w:hAnsi="Noto Serif" w:cs="Noto Serif"/>
+        </w:rPr>
+        <w:t xml:space="preserve"> Content:</w:t>
+      </w:r>
+      <w:r>
+        <w:rPr>
+          <w:rFonts w:ascii="Noto Serif" w:hAnsi="Noto Serif" w:cs="Noto Serif"/>
+        </w:rPr>
+        <w:br/>
+        <w:t xml:space="preserve">• </w:t>
+      </w:r>
+      <w:proofErr w:type="spellStart"/>
+      <w:r>
+        <w:rPr>
+          <w:rStyle w:val="Pogrubienie"/>
+          <w:rFonts w:ascii="Noto Serif" w:hAnsi="Noto Serif" w:cs="Noto Serif"/>
+        </w:rPr>
+        <w:t>Steps</w:t>
+      </w:r>
+      <w:proofErr w:type="spellEnd"/>
+      <w:r>
+        <w:rPr>
+          <w:rStyle w:val="Pogrubienie"/>
+          <w:rFonts w:ascii="Noto Serif" w:hAnsi="Noto Serif" w:cs="Noto Serif"/>
+        </w:rPr>
+        <w:t>:</w:t>
+      </w:r>
+      <w:r>
+        <w:rPr>
+          <w:rFonts w:ascii="Noto Serif" w:hAnsi="Noto Serif" w:cs="Noto Serif"/>
+        </w:rPr>
+        <w:t xml:space="preserve"> Adam </w:t>
+      </w:r>
+      <w:proofErr w:type="spellStart"/>
+      <w:r>
+        <w:rPr>
+          <w:rFonts w:ascii="Noto Serif" w:hAnsi="Noto Serif" w:cs="Noto Serif"/>
+        </w:rPr>
+        <w:t>receives</w:t>
+      </w:r>
+      <w:proofErr w:type="spellEnd"/>
+      <w:r>
+        <w:rPr>
+          <w:rFonts w:ascii="Noto Serif" w:hAnsi="Noto Serif" w:cs="Noto Serif"/>
+        </w:rPr>
+        <w:t xml:space="preserve"> a report of a </w:t>
+      </w:r>
+      <w:proofErr w:type="spellStart"/>
+      <w:r>
+        <w:rPr>
+          <w:rFonts w:ascii="Noto Serif" w:hAnsi="Noto Serif" w:cs="Noto Serif"/>
+        </w:rPr>
+        <w:t>user</w:t>
+      </w:r>
+      <w:proofErr w:type="spellEnd"/>
+      <w:r>
+        <w:rPr>
+          <w:rFonts w:ascii="Noto Serif" w:hAnsi="Noto Serif" w:cs="Noto Serif"/>
+        </w:rPr>
+        <w:t xml:space="preserve"> </w:t>
+      </w:r>
+      <w:proofErr w:type="spellStart"/>
+      <w:r>
+        <w:rPr>
+          <w:rFonts w:ascii="Noto Serif" w:hAnsi="Noto Serif" w:cs="Noto Serif"/>
+        </w:rPr>
+        <w:t>leaving</w:t>
+      </w:r>
+      <w:proofErr w:type="spellEnd"/>
+      <w:r>
+        <w:rPr>
+          <w:rFonts w:ascii="Noto Serif" w:hAnsi="Noto Serif" w:cs="Noto Serif"/>
+        </w:rPr>
+        <w:t xml:space="preserve"> </w:t>
+      </w:r>
+      <w:proofErr w:type="spellStart"/>
+      <w:r>
+        <w:rPr>
+          <w:rFonts w:ascii="Noto Serif" w:hAnsi="Noto Serif" w:cs="Noto Serif"/>
+        </w:rPr>
+        <w:t>offensive</w:t>
+      </w:r>
+      <w:proofErr w:type="spellEnd"/>
+      <w:r>
+        <w:rPr>
+          <w:rFonts w:ascii="Noto Serif" w:hAnsi="Noto Serif" w:cs="Noto Serif"/>
+        </w:rPr>
+        <w:t xml:space="preserve"> </w:t>
+      </w:r>
+      <w:proofErr w:type="spellStart"/>
+      <w:r>
+        <w:rPr>
+          <w:rFonts w:ascii="Noto Serif" w:hAnsi="Noto Serif" w:cs="Noto Serif"/>
+        </w:rPr>
+        <w:t>language</w:t>
+      </w:r>
+      <w:proofErr w:type="spellEnd"/>
+      <w:r>
+        <w:rPr>
+          <w:rFonts w:ascii="Noto Serif" w:hAnsi="Noto Serif" w:cs="Noto Serif"/>
+        </w:rPr>
+        <w:t xml:space="preserve"> in a </w:t>
+      </w:r>
+      <w:proofErr w:type="spellStart"/>
+      <w:r>
+        <w:rPr>
+          <w:rFonts w:ascii="Noto Serif" w:hAnsi="Noto Serif" w:cs="Noto Serif"/>
+        </w:rPr>
+        <w:t>review</w:t>
+      </w:r>
+      <w:proofErr w:type="spellEnd"/>
+      <w:r>
+        <w:rPr>
+          <w:rFonts w:ascii="Noto Serif" w:hAnsi="Noto Serif" w:cs="Noto Serif"/>
+        </w:rPr>
+        <w:t xml:space="preserve">. He </w:t>
+      </w:r>
+      <w:proofErr w:type="spellStart"/>
+      <w:r>
+        <w:rPr>
+          <w:rFonts w:ascii="Noto Serif" w:hAnsi="Noto Serif" w:cs="Noto Serif"/>
+        </w:rPr>
+        <w:t>checks</w:t>
+      </w:r>
+      <w:proofErr w:type="spellEnd"/>
+      <w:r>
+        <w:rPr>
+          <w:rFonts w:ascii="Noto Serif" w:hAnsi="Noto Serif" w:cs="Noto Serif"/>
+        </w:rPr>
+        <w:t xml:space="preserve"> the </w:t>
+      </w:r>
+      <w:proofErr w:type="spellStart"/>
+      <w:r>
+        <w:rPr>
+          <w:rFonts w:ascii="Noto Serif" w:hAnsi="Noto Serif" w:cs="Noto Serif"/>
+        </w:rPr>
+        <w:t>flagged</w:t>
+      </w:r>
+      <w:proofErr w:type="spellEnd"/>
+      <w:r>
+        <w:rPr>
+          <w:rFonts w:ascii="Noto Serif" w:hAnsi="Noto Serif" w:cs="Noto Serif"/>
+        </w:rPr>
+        <w:t xml:space="preserve"> </w:t>
+      </w:r>
+      <w:proofErr w:type="spellStart"/>
+      <w:r>
+        <w:rPr>
+          <w:rFonts w:ascii="Noto Serif" w:hAnsi="Noto Serif" w:cs="Noto Serif"/>
+        </w:rPr>
+        <w:t>content</w:t>
+      </w:r>
+      <w:proofErr w:type="spellEnd"/>
+      <w:r>
+        <w:rPr>
+          <w:rFonts w:ascii="Noto Serif" w:hAnsi="Noto Serif" w:cs="Noto Serif"/>
+        </w:rPr>
+        <w:t xml:space="preserve"> and </w:t>
+      </w:r>
+      <w:proofErr w:type="spellStart"/>
+      <w:r>
+        <w:rPr>
+          <w:rFonts w:ascii="Noto Serif" w:hAnsi="Noto Serif" w:cs="Noto Serif"/>
+        </w:rPr>
+        <w:t>issues</w:t>
+      </w:r>
+      <w:proofErr w:type="spellEnd"/>
+      <w:r>
+        <w:rPr>
+          <w:rFonts w:ascii="Noto Serif" w:hAnsi="Noto Serif" w:cs="Noto Serif"/>
+        </w:rPr>
+        <w:t xml:space="preserve"> a </w:t>
+      </w:r>
+      <w:proofErr w:type="spellStart"/>
+      <w:r>
+        <w:rPr>
+          <w:rFonts w:ascii="Noto Serif" w:hAnsi="Noto Serif" w:cs="Noto Serif"/>
+        </w:rPr>
+        <w:t>warning</w:t>
+      </w:r>
+      <w:proofErr w:type="spellEnd"/>
+      <w:r>
+        <w:rPr>
+          <w:rFonts w:ascii="Noto Serif" w:hAnsi="Noto Serif" w:cs="Noto Serif"/>
+        </w:rPr>
+        <w:t xml:space="preserve"> to the </w:t>
+      </w:r>
+      <w:proofErr w:type="spellStart"/>
+      <w:r>
+        <w:rPr>
+          <w:rFonts w:ascii="Noto Serif" w:hAnsi="Noto Serif" w:cs="Noto Serif"/>
+        </w:rPr>
+        <w:t>user</w:t>
+      </w:r>
+      <w:proofErr w:type="spellEnd"/>
+      <w:r>
+        <w:rPr>
+          <w:rFonts w:ascii="Noto Serif" w:hAnsi="Noto Serif" w:cs="Noto Serif"/>
+        </w:rPr>
+        <w:t xml:space="preserve">. </w:t>
+      </w:r>
+      <w:proofErr w:type="spellStart"/>
+      <w:r>
+        <w:rPr>
+          <w:rFonts w:ascii="Noto Serif" w:hAnsi="Noto Serif" w:cs="Noto Serif"/>
+        </w:rPr>
+        <w:t>If</w:t>
+      </w:r>
+      <w:proofErr w:type="spellEnd"/>
+      <w:r>
+        <w:rPr>
+          <w:rFonts w:ascii="Noto Serif" w:hAnsi="Noto Serif" w:cs="Noto Serif"/>
+        </w:rPr>
+        <w:t xml:space="preserve"> </w:t>
+      </w:r>
+      <w:proofErr w:type="spellStart"/>
+      <w:r>
+        <w:rPr>
+          <w:rFonts w:ascii="Noto Serif" w:hAnsi="Noto Serif" w:cs="Noto Serif"/>
+        </w:rPr>
+        <w:t>necessary</w:t>
+      </w:r>
+      <w:proofErr w:type="spellEnd"/>
+      <w:r>
+        <w:rPr>
+          <w:rFonts w:ascii="Noto Serif" w:hAnsi="Noto Serif" w:cs="Noto Serif"/>
+        </w:rPr>
+        <w:t xml:space="preserve">, he </w:t>
+      </w:r>
+      <w:proofErr w:type="spellStart"/>
+      <w:r>
+        <w:rPr>
+          <w:rFonts w:ascii="Noto Serif" w:hAnsi="Noto Serif" w:cs="Noto Serif"/>
+        </w:rPr>
+        <w:t>removes</w:t>
+      </w:r>
+      <w:proofErr w:type="spellEnd"/>
+      <w:r>
+        <w:rPr>
+          <w:rFonts w:ascii="Noto Serif" w:hAnsi="Noto Serif" w:cs="Noto Serif"/>
+        </w:rPr>
+        <w:t xml:space="preserve"> the </w:t>
+      </w:r>
+      <w:proofErr w:type="spellStart"/>
+      <w:r>
+        <w:rPr>
+          <w:rFonts w:ascii="Noto Serif" w:hAnsi="Noto Serif" w:cs="Noto Serif"/>
+        </w:rPr>
+        <w:t>review</w:t>
+      </w:r>
+      <w:proofErr w:type="spellEnd"/>
+      <w:r>
+        <w:rPr>
+          <w:rFonts w:ascii="Noto Serif" w:hAnsi="Noto Serif" w:cs="Noto Serif"/>
+        </w:rPr>
+        <w:t xml:space="preserve"> and </w:t>
+      </w:r>
+      <w:proofErr w:type="spellStart"/>
+      <w:r>
+        <w:rPr>
+          <w:rFonts w:ascii="Noto Serif" w:hAnsi="Noto Serif" w:cs="Noto Serif"/>
+        </w:rPr>
+        <w:t>sends</w:t>
+      </w:r>
+      <w:proofErr w:type="spellEnd"/>
+      <w:r>
+        <w:rPr>
+          <w:rFonts w:ascii="Noto Serif" w:hAnsi="Noto Serif" w:cs="Noto Serif"/>
+        </w:rPr>
+        <w:t xml:space="preserve"> a </w:t>
+      </w:r>
+      <w:proofErr w:type="spellStart"/>
+      <w:r>
+        <w:rPr>
+          <w:rFonts w:ascii="Noto Serif" w:hAnsi="Noto Serif" w:cs="Noto Serif"/>
+        </w:rPr>
+        <w:t>reminder</w:t>
+      </w:r>
+      <w:proofErr w:type="spellEnd"/>
+      <w:r>
+        <w:rPr>
+          <w:rFonts w:ascii="Noto Serif" w:hAnsi="Noto Serif" w:cs="Noto Serif"/>
+        </w:rPr>
+        <w:t xml:space="preserve"> </w:t>
+      </w:r>
+      <w:proofErr w:type="spellStart"/>
+      <w:r>
+        <w:rPr>
+          <w:rFonts w:ascii="Noto Serif" w:hAnsi="Noto Serif" w:cs="Noto Serif"/>
+        </w:rPr>
+        <w:t>about</w:t>
+      </w:r>
+      <w:proofErr w:type="spellEnd"/>
+      <w:r>
+        <w:rPr>
+          <w:rFonts w:ascii="Noto Serif" w:hAnsi="Noto Serif" w:cs="Noto Serif"/>
+        </w:rPr>
+        <w:t xml:space="preserve"> the </w:t>
+      </w:r>
+      <w:proofErr w:type="spellStart"/>
+      <w:r>
+        <w:rPr>
+          <w:rFonts w:ascii="Noto Serif" w:hAnsi="Noto Serif" w:cs="Noto Serif"/>
+        </w:rPr>
+        <w:t>platform’s</w:t>
+      </w:r>
+      <w:proofErr w:type="spellEnd"/>
+      <w:r>
+        <w:rPr>
+          <w:rFonts w:ascii="Noto Serif" w:hAnsi="Noto Serif" w:cs="Noto Serif"/>
+        </w:rPr>
+        <w:t xml:space="preserve"> </w:t>
+      </w:r>
+      <w:proofErr w:type="spellStart"/>
+      <w:r>
+        <w:rPr>
+          <w:rFonts w:ascii="Noto Serif" w:hAnsi="Noto Serif" w:cs="Noto Serif"/>
+        </w:rPr>
+        <w:t>guidelines</w:t>
+      </w:r>
+      <w:proofErr w:type="spellEnd"/>
+      <w:r>
+        <w:rPr>
+          <w:rFonts w:ascii="Noto Serif" w:hAnsi="Noto Serif" w:cs="Noto Serif"/>
+        </w:rPr>
+        <w:t>.</w:t>
+      </w:r>
+      <w:r>
+        <w:rPr>
+          <w:rFonts w:ascii="Noto Serif" w:hAnsi="Noto Serif" w:cs="Noto Serif"/>
+        </w:rPr>
+        <w:br/>
+        <w:t xml:space="preserve">• </w:t>
+      </w:r>
+      <w:proofErr w:type="spellStart"/>
+      <w:r>
+        <w:rPr>
+          <w:rStyle w:val="Pogrubienie"/>
+          <w:rFonts w:ascii="Noto Serif" w:hAnsi="Noto Serif" w:cs="Noto Serif"/>
+        </w:rPr>
+        <w:t>Outcome</w:t>
+      </w:r>
+      <w:proofErr w:type="spellEnd"/>
+      <w:r>
+        <w:rPr>
+          <w:rStyle w:val="Pogrubienie"/>
+          <w:rFonts w:ascii="Noto Serif" w:hAnsi="Noto Serif" w:cs="Noto Serif"/>
+        </w:rPr>
+        <w:t>:</w:t>
+      </w:r>
+      <w:r>
+        <w:rPr>
+          <w:rFonts w:ascii="Noto Serif" w:hAnsi="Noto Serif" w:cs="Noto Serif"/>
+        </w:rPr>
+        <w:t xml:space="preserve"> The platform </w:t>
+      </w:r>
+      <w:proofErr w:type="spellStart"/>
+      <w:r>
+        <w:rPr>
+          <w:rFonts w:ascii="Noto Serif" w:hAnsi="Noto Serif" w:cs="Noto Serif"/>
+        </w:rPr>
+        <w:t>maintains</w:t>
+      </w:r>
+      <w:proofErr w:type="spellEnd"/>
+      <w:r>
+        <w:rPr>
+          <w:rFonts w:ascii="Noto Serif" w:hAnsi="Noto Serif" w:cs="Noto Serif"/>
+        </w:rPr>
+        <w:t xml:space="preserve"> </w:t>
+      </w:r>
+      <w:proofErr w:type="spellStart"/>
+      <w:r>
+        <w:rPr>
+          <w:rFonts w:ascii="Noto Serif" w:hAnsi="Noto Serif" w:cs="Noto Serif"/>
+        </w:rPr>
+        <w:t>its</w:t>
+      </w:r>
+      <w:proofErr w:type="spellEnd"/>
+      <w:r>
+        <w:rPr>
+          <w:rFonts w:ascii="Noto Serif" w:hAnsi="Noto Serif" w:cs="Noto Serif"/>
+        </w:rPr>
+        <w:t xml:space="preserve"> </w:t>
+      </w:r>
+      <w:proofErr w:type="spellStart"/>
+      <w:r>
+        <w:rPr>
+          <w:rFonts w:ascii="Noto Serif" w:hAnsi="Noto Serif" w:cs="Noto Serif"/>
+        </w:rPr>
+        <w:t>respectful</w:t>
+      </w:r>
+      <w:proofErr w:type="spellEnd"/>
+      <w:r>
+        <w:rPr>
+          <w:rFonts w:ascii="Noto Serif" w:hAnsi="Noto Serif" w:cs="Noto Serif"/>
+        </w:rPr>
+        <w:t xml:space="preserve"> environment, and the </w:t>
+      </w:r>
+      <w:proofErr w:type="spellStart"/>
+      <w:r>
+        <w:rPr>
+          <w:rFonts w:ascii="Noto Serif" w:hAnsi="Noto Serif" w:cs="Noto Serif"/>
+        </w:rPr>
+        <w:t>user</w:t>
+      </w:r>
+      <w:proofErr w:type="spellEnd"/>
+      <w:r>
+        <w:rPr>
+          <w:rFonts w:ascii="Noto Serif" w:hAnsi="Noto Serif" w:cs="Noto Serif"/>
+        </w:rPr>
+        <w:t xml:space="preserve"> </w:t>
+      </w:r>
+      <w:proofErr w:type="spellStart"/>
+      <w:r>
+        <w:rPr>
+          <w:rFonts w:ascii="Noto Serif" w:hAnsi="Noto Serif" w:cs="Noto Serif"/>
+        </w:rPr>
+        <w:t>understands</w:t>
+      </w:r>
+      <w:proofErr w:type="spellEnd"/>
+      <w:r>
+        <w:rPr>
+          <w:rFonts w:ascii="Noto Serif" w:hAnsi="Noto Serif" w:cs="Noto Serif"/>
+        </w:rPr>
+        <w:t xml:space="preserve"> the </w:t>
+      </w:r>
+      <w:proofErr w:type="spellStart"/>
+      <w:r>
+        <w:rPr>
+          <w:rFonts w:ascii="Noto Serif" w:hAnsi="Noto Serif" w:cs="Noto Serif"/>
+        </w:rPr>
+        <w:t>importance</w:t>
+      </w:r>
+      <w:proofErr w:type="spellEnd"/>
+      <w:r>
+        <w:rPr>
+          <w:rFonts w:ascii="Noto Serif" w:hAnsi="Noto Serif" w:cs="Noto Serif"/>
+        </w:rPr>
+        <w:t xml:space="preserve"> of </w:t>
+      </w:r>
+      <w:proofErr w:type="spellStart"/>
+      <w:r>
+        <w:rPr>
+          <w:rFonts w:ascii="Noto Serif" w:hAnsi="Noto Serif" w:cs="Noto Serif"/>
+        </w:rPr>
+        <w:t>appropriate</w:t>
+      </w:r>
+      <w:proofErr w:type="spellEnd"/>
+      <w:r>
+        <w:rPr>
+          <w:rFonts w:ascii="Noto Serif" w:hAnsi="Noto Serif" w:cs="Noto Serif"/>
+        </w:rPr>
+        <w:t xml:space="preserve"> </w:t>
+      </w:r>
+      <w:proofErr w:type="spellStart"/>
+      <w:r>
+        <w:rPr>
+          <w:rFonts w:ascii="Noto Serif" w:hAnsi="Noto Serif" w:cs="Noto Serif"/>
+        </w:rPr>
+        <w:t>behavior</w:t>
+      </w:r>
+      <w:proofErr w:type="spellEnd"/>
+      <w:r>
+        <w:rPr>
+          <w:rFonts w:ascii="Noto Serif" w:hAnsi="Noto Serif" w:cs="Noto Serif"/>
+        </w:rPr>
+        <w:t>.</w:t>
+      </w:r>
+    </w:p>
+    <w:p>
+      <w:pPr>
+        <w:pStyle w:val="NormalnyWeb"/>
+        <w:numPr>
+          <w:ilvl w:val="0"/>
+          <w:numId w:val="43"/>
+        </w:numPr>
+        <w:rPr>
+          <w:rFonts w:ascii="Noto Serif" w:hAnsi="Noto Serif" w:cs="Noto Serif"/>
+        </w:rPr>
+      </w:pPr>
+      <w:proofErr w:type="spellStart"/>
+      <w:r>
+        <w:rPr>
+          <w:rStyle w:val="Pogrubienie"/>
+          <w:rFonts w:ascii="Noto Serif" w:hAnsi="Noto Serif" w:cs="Noto Serif"/>
+        </w:rPr>
+        <w:t>Managing</w:t>
+      </w:r>
+      <w:proofErr w:type="spellEnd"/>
+      <w:r>
+        <w:rPr>
+          <w:rStyle w:val="Pogrubienie"/>
+          <w:rFonts w:ascii="Noto Serif" w:hAnsi="Noto Serif" w:cs="Noto Serif"/>
+        </w:rPr>
+        <w:t xml:space="preserve"> User </w:t>
+      </w:r>
+      <w:proofErr w:type="spellStart"/>
+      <w:r>
+        <w:rPr>
+          <w:rStyle w:val="Pogrubienie"/>
+          <w:rFonts w:ascii="Noto Serif" w:hAnsi="Noto Serif" w:cs="Noto Serif"/>
+        </w:rPr>
+        <w:t>Disputes</w:t>
+      </w:r>
+      <w:proofErr w:type="spellEnd"/>
+      <w:r>
+        <w:rPr>
+          <w:rStyle w:val="Pogrubienie"/>
+          <w:rFonts w:ascii="Noto Serif" w:hAnsi="Noto Serif" w:cs="Noto Serif"/>
+        </w:rPr>
+        <w:t>:</w:t>
+      </w:r>
+      <w:r>
+        <w:rPr>
+          <w:rFonts w:ascii="Noto Serif" w:hAnsi="Noto Serif" w:cs="Noto Serif"/>
+        </w:rPr>
+        <w:br/>
+        <w:t xml:space="preserve">• </w:t>
+      </w:r>
+      <w:proofErr w:type="spellStart"/>
+      <w:r>
+        <w:rPr>
+          <w:rStyle w:val="Pogrubienie"/>
+          <w:rFonts w:ascii="Noto Serif" w:hAnsi="Noto Serif" w:cs="Noto Serif"/>
+        </w:rPr>
+        <w:t>Steps</w:t>
+      </w:r>
+      <w:proofErr w:type="spellEnd"/>
+      <w:r>
+        <w:rPr>
+          <w:rStyle w:val="Pogrubienie"/>
+          <w:rFonts w:ascii="Noto Serif" w:hAnsi="Noto Serif" w:cs="Noto Serif"/>
+        </w:rPr>
+        <w:t>:</w:t>
+      </w:r>
+      <w:r>
+        <w:rPr>
+          <w:rFonts w:ascii="Noto Serif" w:hAnsi="Noto Serif" w:cs="Noto Serif"/>
+        </w:rPr>
+        <w:t xml:space="preserve"> Adam </w:t>
+      </w:r>
+      <w:proofErr w:type="spellStart"/>
+      <w:r>
+        <w:rPr>
+          <w:rFonts w:ascii="Noto Serif" w:hAnsi="Noto Serif" w:cs="Noto Serif"/>
+        </w:rPr>
+        <w:t>notices</w:t>
+      </w:r>
+      <w:proofErr w:type="spellEnd"/>
+      <w:r>
+        <w:rPr>
+          <w:rFonts w:ascii="Noto Serif" w:hAnsi="Noto Serif" w:cs="Noto Serif"/>
+        </w:rPr>
+        <w:t xml:space="preserve"> </w:t>
+      </w:r>
+      <w:proofErr w:type="spellStart"/>
+      <w:r>
+        <w:rPr>
+          <w:rFonts w:ascii="Noto Serif" w:hAnsi="Noto Serif" w:cs="Noto Serif"/>
+        </w:rPr>
+        <w:t>two</w:t>
+      </w:r>
+      <w:proofErr w:type="spellEnd"/>
+      <w:r>
+        <w:rPr>
+          <w:rFonts w:ascii="Noto Serif" w:hAnsi="Noto Serif" w:cs="Noto Serif"/>
+        </w:rPr>
+        <w:t xml:space="preserve"> </w:t>
+      </w:r>
+      <w:proofErr w:type="spellStart"/>
+      <w:r>
+        <w:rPr>
+          <w:rFonts w:ascii="Noto Serif" w:hAnsi="Noto Serif" w:cs="Noto Serif"/>
+        </w:rPr>
+        <w:t>users</w:t>
+      </w:r>
+      <w:proofErr w:type="spellEnd"/>
+      <w:r>
+        <w:rPr>
+          <w:rFonts w:ascii="Noto Serif" w:hAnsi="Noto Serif" w:cs="Noto Serif"/>
+        </w:rPr>
+        <w:t xml:space="preserve"> </w:t>
+      </w:r>
+      <w:proofErr w:type="spellStart"/>
+      <w:r>
+        <w:rPr>
+          <w:rFonts w:ascii="Noto Serif" w:hAnsi="Noto Serif" w:cs="Noto Serif"/>
+        </w:rPr>
+        <w:t>have</w:t>
+      </w:r>
+      <w:proofErr w:type="spellEnd"/>
+      <w:r>
+        <w:rPr>
+          <w:rFonts w:ascii="Noto Serif" w:hAnsi="Noto Serif" w:cs="Noto Serif"/>
+        </w:rPr>
+        <w:t xml:space="preserve"> </w:t>
+      </w:r>
+      <w:proofErr w:type="spellStart"/>
+      <w:r>
+        <w:rPr>
+          <w:rFonts w:ascii="Noto Serif" w:hAnsi="Noto Serif" w:cs="Noto Serif"/>
+        </w:rPr>
+        <w:t>been</w:t>
+      </w:r>
+      <w:proofErr w:type="spellEnd"/>
+      <w:r>
+        <w:rPr>
+          <w:rFonts w:ascii="Noto Serif" w:hAnsi="Noto Serif" w:cs="Noto Serif"/>
+        </w:rPr>
+        <w:t xml:space="preserve"> </w:t>
+      </w:r>
+      <w:proofErr w:type="spellStart"/>
+      <w:r>
+        <w:rPr>
+          <w:rFonts w:ascii="Noto Serif" w:hAnsi="Noto Serif" w:cs="Noto Serif"/>
+        </w:rPr>
+        <w:t>arguing</w:t>
+      </w:r>
+      <w:proofErr w:type="spellEnd"/>
+      <w:r>
+        <w:rPr>
+          <w:rFonts w:ascii="Noto Serif" w:hAnsi="Noto Serif" w:cs="Noto Serif"/>
+        </w:rPr>
+        <w:t xml:space="preserve"> in the </w:t>
+      </w:r>
+      <w:proofErr w:type="spellStart"/>
+      <w:r>
+        <w:rPr>
+          <w:rFonts w:ascii="Noto Serif" w:hAnsi="Noto Serif" w:cs="Noto Serif"/>
+        </w:rPr>
+        <w:t>comments</w:t>
+      </w:r>
+      <w:proofErr w:type="spellEnd"/>
+      <w:r>
+        <w:rPr>
+          <w:rFonts w:ascii="Noto Serif" w:hAnsi="Noto Serif" w:cs="Noto Serif"/>
+        </w:rPr>
+        <w:t xml:space="preserve"> </w:t>
+      </w:r>
+      <w:proofErr w:type="spellStart"/>
+      <w:r>
+        <w:rPr>
+          <w:rFonts w:ascii="Noto Serif" w:hAnsi="Noto Serif" w:cs="Noto Serif"/>
+        </w:rPr>
+        <w:t>section</w:t>
+      </w:r>
+      <w:proofErr w:type="spellEnd"/>
+      <w:r>
+        <w:rPr>
+          <w:rFonts w:ascii="Noto Serif" w:hAnsi="Noto Serif" w:cs="Noto Serif"/>
+        </w:rPr>
+        <w:t xml:space="preserve"> of a </w:t>
+      </w:r>
+      <w:proofErr w:type="spellStart"/>
+      <w:r>
+        <w:rPr>
+          <w:rFonts w:ascii="Noto Serif" w:hAnsi="Noto Serif" w:cs="Noto Serif"/>
+        </w:rPr>
+        <w:t>beer</w:t>
+      </w:r>
+      <w:proofErr w:type="spellEnd"/>
+      <w:r>
+        <w:rPr>
+          <w:rFonts w:ascii="Noto Serif" w:hAnsi="Noto Serif" w:cs="Noto Serif"/>
+        </w:rPr>
+        <w:t xml:space="preserve"> </w:t>
+      </w:r>
+      <w:proofErr w:type="spellStart"/>
+      <w:r>
+        <w:rPr>
+          <w:rFonts w:ascii="Noto Serif" w:hAnsi="Noto Serif" w:cs="Noto Serif"/>
+        </w:rPr>
+        <w:t>review</w:t>
+      </w:r>
+      <w:proofErr w:type="spellEnd"/>
+      <w:r>
+        <w:rPr>
+          <w:rFonts w:ascii="Noto Serif" w:hAnsi="Noto Serif" w:cs="Noto Serif"/>
+        </w:rPr>
+        <w:t xml:space="preserve">. He </w:t>
+      </w:r>
+      <w:proofErr w:type="spellStart"/>
+      <w:r>
+        <w:rPr>
+          <w:rFonts w:ascii="Noto Serif" w:hAnsi="Noto Serif" w:cs="Noto Serif"/>
+        </w:rPr>
+        <w:t>steps</w:t>
+      </w:r>
+      <w:proofErr w:type="spellEnd"/>
+      <w:r>
+        <w:rPr>
+          <w:rFonts w:ascii="Noto Serif" w:hAnsi="Noto Serif" w:cs="Noto Serif"/>
+        </w:rPr>
+        <w:t xml:space="preserve"> in, </w:t>
+      </w:r>
+      <w:proofErr w:type="spellStart"/>
+      <w:r>
+        <w:rPr>
+          <w:rFonts w:ascii="Noto Serif" w:hAnsi="Noto Serif" w:cs="Noto Serif"/>
+        </w:rPr>
+        <w:t>sends</w:t>
+      </w:r>
+      <w:proofErr w:type="spellEnd"/>
+      <w:r>
+        <w:rPr>
+          <w:rFonts w:ascii="Noto Serif" w:hAnsi="Noto Serif" w:cs="Noto Serif"/>
+        </w:rPr>
+        <w:t xml:space="preserve"> </w:t>
+      </w:r>
+      <w:proofErr w:type="spellStart"/>
+      <w:r>
+        <w:rPr>
+          <w:rFonts w:ascii="Noto Serif" w:hAnsi="Noto Serif" w:cs="Noto Serif"/>
+        </w:rPr>
+        <w:t>both</w:t>
+      </w:r>
+      <w:proofErr w:type="spellEnd"/>
+      <w:r>
+        <w:rPr>
+          <w:rFonts w:ascii="Noto Serif" w:hAnsi="Noto Serif" w:cs="Noto Serif"/>
+        </w:rPr>
+        <w:t xml:space="preserve"> </w:t>
+      </w:r>
+      <w:proofErr w:type="spellStart"/>
+      <w:r>
+        <w:rPr>
+          <w:rFonts w:ascii="Noto Serif" w:hAnsi="Noto Serif" w:cs="Noto Serif"/>
+        </w:rPr>
+        <w:t>users</w:t>
+      </w:r>
+      <w:proofErr w:type="spellEnd"/>
+      <w:r>
+        <w:rPr>
+          <w:rFonts w:ascii="Noto Serif" w:hAnsi="Noto Serif" w:cs="Noto Serif"/>
+        </w:rPr>
+        <w:t xml:space="preserve"> a </w:t>
+      </w:r>
+      <w:proofErr w:type="spellStart"/>
+      <w:r>
+        <w:rPr>
+          <w:rFonts w:ascii="Noto Serif" w:hAnsi="Noto Serif" w:cs="Noto Serif"/>
+        </w:rPr>
+        <w:t>private</w:t>
+      </w:r>
+      <w:proofErr w:type="spellEnd"/>
+      <w:r>
+        <w:rPr>
+          <w:rFonts w:ascii="Noto Serif" w:hAnsi="Noto Serif" w:cs="Noto Serif"/>
+        </w:rPr>
+        <w:t xml:space="preserve"> </w:t>
+      </w:r>
+      <w:proofErr w:type="spellStart"/>
+      <w:r>
+        <w:rPr>
+          <w:rFonts w:ascii="Noto Serif" w:hAnsi="Noto Serif" w:cs="Noto Serif"/>
+        </w:rPr>
+        <w:t>message</w:t>
+      </w:r>
+      <w:proofErr w:type="spellEnd"/>
+      <w:r>
+        <w:rPr>
+          <w:rFonts w:ascii="Noto Serif" w:hAnsi="Noto Serif" w:cs="Noto Serif"/>
+        </w:rPr>
+        <w:t xml:space="preserve"> to de-</w:t>
+      </w:r>
+      <w:proofErr w:type="spellStart"/>
+      <w:r>
+        <w:rPr>
+          <w:rFonts w:ascii="Noto Serif" w:hAnsi="Noto Serif" w:cs="Noto Serif"/>
+        </w:rPr>
+        <w:t>escalate</w:t>
+      </w:r>
+      <w:proofErr w:type="spellEnd"/>
+      <w:r>
+        <w:rPr>
+          <w:rFonts w:ascii="Noto Serif" w:hAnsi="Noto Serif" w:cs="Noto Serif"/>
+        </w:rPr>
+        <w:t xml:space="preserve"> the </w:t>
+      </w:r>
+      <w:proofErr w:type="spellStart"/>
+      <w:r>
+        <w:rPr>
+          <w:rFonts w:ascii="Noto Serif" w:hAnsi="Noto Serif" w:cs="Noto Serif"/>
+        </w:rPr>
+        <w:t>situation</w:t>
+      </w:r>
+      <w:proofErr w:type="spellEnd"/>
+      <w:r>
+        <w:rPr>
+          <w:rFonts w:ascii="Noto Serif" w:hAnsi="Noto Serif" w:cs="Noto Serif"/>
+        </w:rPr>
+        <w:t xml:space="preserve">, and </w:t>
+      </w:r>
+      <w:proofErr w:type="spellStart"/>
+      <w:r>
+        <w:rPr>
+          <w:rFonts w:ascii="Noto Serif" w:hAnsi="Noto Serif" w:cs="Noto Serif"/>
+        </w:rPr>
+        <w:t>encourages</w:t>
+      </w:r>
+      <w:proofErr w:type="spellEnd"/>
+      <w:r>
+        <w:rPr>
+          <w:rFonts w:ascii="Noto Serif" w:hAnsi="Noto Serif" w:cs="Noto Serif"/>
+        </w:rPr>
+        <w:t xml:space="preserve"> </w:t>
+      </w:r>
+      <w:proofErr w:type="spellStart"/>
+      <w:r>
+        <w:rPr>
+          <w:rFonts w:ascii="Noto Serif" w:hAnsi="Noto Serif" w:cs="Noto Serif"/>
+        </w:rPr>
+        <w:t>them</w:t>
+      </w:r>
+      <w:proofErr w:type="spellEnd"/>
+      <w:r>
+        <w:rPr>
+          <w:rFonts w:ascii="Noto Serif" w:hAnsi="Noto Serif" w:cs="Noto Serif"/>
+        </w:rPr>
+        <w:t xml:space="preserve"> to </w:t>
+      </w:r>
+      <w:proofErr w:type="spellStart"/>
+      <w:r>
+        <w:rPr>
+          <w:rFonts w:ascii="Noto Serif" w:hAnsi="Noto Serif" w:cs="Noto Serif"/>
+        </w:rPr>
+        <w:t>discuss</w:t>
+      </w:r>
+      <w:proofErr w:type="spellEnd"/>
+      <w:r>
+        <w:rPr>
+          <w:rFonts w:ascii="Noto Serif" w:hAnsi="Noto Serif" w:cs="Noto Serif"/>
+        </w:rPr>
+        <w:t xml:space="preserve"> the </w:t>
+      </w:r>
+      <w:proofErr w:type="spellStart"/>
+      <w:r>
+        <w:rPr>
+          <w:rFonts w:ascii="Noto Serif" w:hAnsi="Noto Serif" w:cs="Noto Serif"/>
+        </w:rPr>
+        <w:t>beer</w:t>
+      </w:r>
+      <w:proofErr w:type="spellEnd"/>
+      <w:r>
+        <w:rPr>
+          <w:rFonts w:ascii="Noto Serif" w:hAnsi="Noto Serif" w:cs="Noto Serif"/>
+        </w:rPr>
+        <w:t xml:space="preserve"> </w:t>
+      </w:r>
+      <w:proofErr w:type="spellStart"/>
+      <w:r>
+        <w:rPr>
+          <w:rFonts w:ascii="Noto Serif" w:hAnsi="Noto Serif" w:cs="Noto Serif"/>
+        </w:rPr>
+        <w:t>respectfully</w:t>
+      </w:r>
+      <w:proofErr w:type="spellEnd"/>
+      <w:r>
+        <w:rPr>
+          <w:rFonts w:ascii="Noto Serif" w:hAnsi="Noto Serif" w:cs="Noto Serif"/>
+        </w:rPr>
+        <w:t>.</w:t>
+      </w:r>
+      <w:r>
+        <w:rPr>
+          <w:rFonts w:ascii="Noto Serif" w:hAnsi="Noto Serif" w:cs="Noto Serif"/>
+        </w:rPr>
+        <w:br/>
+        <w:t xml:space="preserve">• </w:t>
+      </w:r>
+      <w:proofErr w:type="spellStart"/>
+      <w:r>
+        <w:rPr>
+          <w:rStyle w:val="Pogrubienie"/>
+          <w:rFonts w:ascii="Noto Serif" w:hAnsi="Noto Serif" w:cs="Noto Serif"/>
+        </w:rPr>
+        <w:t>Outcome</w:t>
+      </w:r>
+      <w:proofErr w:type="spellEnd"/>
+      <w:r>
+        <w:rPr>
+          <w:rStyle w:val="Pogrubienie"/>
+          <w:rFonts w:ascii="Noto Serif" w:hAnsi="Noto Serif" w:cs="Noto Serif"/>
+        </w:rPr>
+        <w:t>:</w:t>
+      </w:r>
+      <w:r>
+        <w:rPr>
+          <w:rFonts w:ascii="Noto Serif" w:hAnsi="Noto Serif" w:cs="Noto Serif"/>
+        </w:rPr>
+        <w:t xml:space="preserve"> The </w:t>
+      </w:r>
+      <w:proofErr w:type="spellStart"/>
+      <w:r>
+        <w:rPr>
+          <w:rFonts w:ascii="Noto Serif" w:hAnsi="Noto Serif" w:cs="Noto Serif"/>
+        </w:rPr>
+        <w:t>conflict</w:t>
+      </w:r>
+      <w:proofErr w:type="spellEnd"/>
+      <w:r>
+        <w:rPr>
+          <w:rFonts w:ascii="Noto Serif" w:hAnsi="Noto Serif" w:cs="Noto Serif"/>
+        </w:rPr>
+        <w:t xml:space="preserve"> </w:t>
+      </w:r>
+      <w:proofErr w:type="spellStart"/>
+      <w:r>
+        <w:rPr>
+          <w:rFonts w:ascii="Noto Serif" w:hAnsi="Noto Serif" w:cs="Noto Serif"/>
+        </w:rPr>
+        <w:t>is</w:t>
+      </w:r>
+      <w:proofErr w:type="spellEnd"/>
+      <w:r>
+        <w:rPr>
+          <w:rFonts w:ascii="Noto Serif" w:hAnsi="Noto Serif" w:cs="Noto Serif"/>
+        </w:rPr>
+        <w:t xml:space="preserve"> </w:t>
+      </w:r>
+      <w:proofErr w:type="spellStart"/>
+      <w:r>
+        <w:rPr>
+          <w:rFonts w:ascii="Noto Serif" w:hAnsi="Noto Serif" w:cs="Noto Serif"/>
+        </w:rPr>
+        <w:t>resolved</w:t>
+      </w:r>
+      <w:proofErr w:type="spellEnd"/>
+      <w:r>
+        <w:rPr>
+          <w:rFonts w:ascii="Noto Serif" w:hAnsi="Noto Serif" w:cs="Noto Serif"/>
+        </w:rPr>
+        <w:t xml:space="preserve">, and the </w:t>
+      </w:r>
+      <w:proofErr w:type="spellStart"/>
+      <w:r>
+        <w:rPr>
+          <w:rFonts w:ascii="Noto Serif" w:hAnsi="Noto Serif" w:cs="Noto Serif"/>
+        </w:rPr>
+        <w:t>users</w:t>
+      </w:r>
+      <w:proofErr w:type="spellEnd"/>
+      <w:r>
+        <w:rPr>
+          <w:rFonts w:ascii="Noto Serif" w:hAnsi="Noto Serif" w:cs="Noto Serif"/>
+        </w:rPr>
+        <w:t xml:space="preserve"> </w:t>
+      </w:r>
+      <w:proofErr w:type="spellStart"/>
+      <w:r>
+        <w:rPr>
+          <w:rFonts w:ascii="Noto Serif" w:hAnsi="Noto Serif" w:cs="Noto Serif"/>
+        </w:rPr>
+        <w:t>are</w:t>
+      </w:r>
+      <w:proofErr w:type="spellEnd"/>
+      <w:r>
+        <w:rPr>
+          <w:rFonts w:ascii="Noto Serif" w:hAnsi="Noto Serif" w:cs="Noto Serif"/>
+        </w:rPr>
+        <w:t xml:space="preserve"> </w:t>
+      </w:r>
+      <w:proofErr w:type="spellStart"/>
+      <w:r>
+        <w:rPr>
+          <w:rFonts w:ascii="Noto Serif" w:hAnsi="Noto Serif" w:cs="Noto Serif"/>
+        </w:rPr>
+        <w:t>reminded</w:t>
+      </w:r>
+      <w:proofErr w:type="spellEnd"/>
+      <w:r>
+        <w:rPr>
+          <w:rFonts w:ascii="Noto Serif" w:hAnsi="Noto Serif" w:cs="Noto Serif"/>
+        </w:rPr>
+        <w:t xml:space="preserve"> of the </w:t>
+      </w:r>
+      <w:proofErr w:type="spellStart"/>
+      <w:r>
+        <w:rPr>
+          <w:rFonts w:ascii="Noto Serif" w:hAnsi="Noto Serif" w:cs="Noto Serif"/>
+        </w:rPr>
+        <w:t>community</w:t>
+      </w:r>
+      <w:proofErr w:type="spellEnd"/>
+      <w:r>
+        <w:rPr>
+          <w:rFonts w:ascii="Noto Serif" w:hAnsi="Noto Serif" w:cs="Noto Serif"/>
+        </w:rPr>
+        <w:t xml:space="preserve"> </w:t>
+      </w:r>
+      <w:proofErr w:type="spellStart"/>
+      <w:r>
+        <w:rPr>
+          <w:rFonts w:ascii="Noto Serif" w:hAnsi="Noto Serif" w:cs="Noto Serif"/>
+        </w:rPr>
+        <w:t>rules</w:t>
+      </w:r>
+      <w:proofErr w:type="spellEnd"/>
+      <w:r>
+        <w:rPr>
+          <w:rFonts w:ascii="Noto Serif" w:hAnsi="Noto Serif" w:cs="Noto Serif"/>
+        </w:rPr>
+        <w:t xml:space="preserve">, </w:t>
+      </w:r>
+      <w:proofErr w:type="spellStart"/>
+      <w:r>
+        <w:rPr>
+          <w:rFonts w:ascii="Noto Serif" w:hAnsi="Noto Serif" w:cs="Noto Serif"/>
+        </w:rPr>
+        <w:t>ensuring</w:t>
+      </w:r>
+      <w:proofErr w:type="spellEnd"/>
+      <w:r>
+        <w:rPr>
+          <w:rFonts w:ascii="Noto Serif" w:hAnsi="Noto Serif" w:cs="Noto Serif"/>
+        </w:rPr>
+        <w:t xml:space="preserve"> a </w:t>
+      </w:r>
+      <w:proofErr w:type="spellStart"/>
+      <w:r>
+        <w:rPr>
+          <w:rFonts w:ascii="Noto Serif" w:hAnsi="Noto Serif" w:cs="Noto Serif"/>
+        </w:rPr>
+        <w:t>positive</w:t>
+      </w:r>
+      <w:proofErr w:type="spellEnd"/>
+      <w:r>
+        <w:rPr>
+          <w:rFonts w:ascii="Noto Serif" w:hAnsi="Noto Serif" w:cs="Noto Serif"/>
+        </w:rPr>
+        <w:t xml:space="preserve"> </w:t>
+      </w:r>
+      <w:proofErr w:type="spellStart"/>
+      <w:r>
+        <w:rPr>
+          <w:rFonts w:ascii="Noto Serif" w:hAnsi="Noto Serif" w:cs="Noto Serif"/>
+        </w:rPr>
+        <w:t>atmosphere</w:t>
+      </w:r>
+      <w:proofErr w:type="spellEnd"/>
+      <w:r>
+        <w:rPr>
+          <w:rFonts w:ascii="Noto Serif" w:hAnsi="Noto Serif" w:cs="Noto Serif"/>
+        </w:rPr>
+        <w:t>.</w:t>
+      </w:r>
+    </w:p>
+    <w:p>
+      <w:pPr>
+        <w:pStyle w:val="NormalnyWeb"/>
+        <w:numPr>
+          <w:ilvl w:val="0"/>
+          <w:numId w:val="43"/>
+        </w:numPr>
+        <w:rPr>
+          <w:rFonts w:ascii="Noto Serif" w:hAnsi="Noto Serif" w:cs="Noto Serif"/>
+        </w:rPr>
+      </w:pPr>
+      <w:proofErr w:type="spellStart"/>
+      <w:r>
+        <w:rPr>
+          <w:rStyle w:val="Pogrubienie"/>
+          <w:rFonts w:ascii="Noto Serif" w:hAnsi="Noto Serif" w:cs="Noto Serif"/>
+        </w:rPr>
+        <w:t>Organizing</w:t>
+      </w:r>
+      <w:proofErr w:type="spellEnd"/>
+      <w:r>
+        <w:rPr>
+          <w:rStyle w:val="Pogrubienie"/>
+          <w:rFonts w:ascii="Noto Serif" w:hAnsi="Noto Serif" w:cs="Noto Serif"/>
+        </w:rPr>
+        <w:t xml:space="preserve"> </w:t>
+      </w:r>
+      <w:proofErr w:type="spellStart"/>
+      <w:r>
+        <w:rPr>
+          <w:rStyle w:val="Pogrubienie"/>
+          <w:rFonts w:ascii="Noto Serif" w:hAnsi="Noto Serif" w:cs="Noto Serif"/>
+        </w:rPr>
+        <w:t>Community</w:t>
+      </w:r>
+      <w:proofErr w:type="spellEnd"/>
+      <w:r>
+        <w:rPr>
+          <w:rStyle w:val="Pogrubienie"/>
+          <w:rFonts w:ascii="Noto Serif" w:hAnsi="Noto Serif" w:cs="Noto Serif"/>
+        </w:rPr>
+        <w:t xml:space="preserve"> </w:t>
+      </w:r>
+      <w:proofErr w:type="spellStart"/>
+      <w:r>
+        <w:rPr>
+          <w:rStyle w:val="Pogrubienie"/>
+          <w:rFonts w:ascii="Noto Serif" w:hAnsi="Noto Serif" w:cs="Noto Serif"/>
+        </w:rPr>
+        <w:t>Events</w:t>
+      </w:r>
+      <w:proofErr w:type="spellEnd"/>
+      <w:r>
+        <w:rPr>
+          <w:rStyle w:val="Pogrubienie"/>
+          <w:rFonts w:ascii="Noto Serif" w:hAnsi="Noto Serif" w:cs="Noto Serif"/>
+        </w:rPr>
+        <w:t>:</w:t>
+      </w:r>
+      <w:r>
+        <w:rPr>
+          <w:rFonts w:ascii="Noto Serif" w:hAnsi="Noto Serif" w:cs="Noto Serif"/>
+        </w:rPr>
+        <w:br/>
+        <w:t xml:space="preserve">• </w:t>
+      </w:r>
+      <w:proofErr w:type="spellStart"/>
+      <w:r>
+        <w:rPr>
+          <w:rStyle w:val="Pogrubienie"/>
+          <w:rFonts w:ascii="Noto Serif" w:hAnsi="Noto Serif" w:cs="Noto Serif"/>
+        </w:rPr>
+        <w:t>Steps</w:t>
+      </w:r>
+      <w:proofErr w:type="spellEnd"/>
+      <w:r>
+        <w:rPr>
+          <w:rStyle w:val="Pogrubienie"/>
+          <w:rFonts w:ascii="Noto Serif" w:hAnsi="Noto Serif" w:cs="Noto Serif"/>
+        </w:rPr>
+        <w:t>:</w:t>
+      </w:r>
+      <w:r>
+        <w:rPr>
+          <w:rFonts w:ascii="Noto Serif" w:hAnsi="Noto Serif" w:cs="Noto Serif"/>
+        </w:rPr>
+        <w:t xml:space="preserve"> Adam </w:t>
+      </w:r>
+      <w:proofErr w:type="spellStart"/>
+      <w:r>
+        <w:rPr>
+          <w:rFonts w:ascii="Noto Serif" w:hAnsi="Noto Serif" w:cs="Noto Serif"/>
+        </w:rPr>
+        <w:t>plans</w:t>
+      </w:r>
+      <w:proofErr w:type="spellEnd"/>
+      <w:r>
+        <w:rPr>
+          <w:rFonts w:ascii="Noto Serif" w:hAnsi="Noto Serif" w:cs="Noto Serif"/>
+        </w:rPr>
+        <w:t xml:space="preserve"> a </w:t>
+      </w:r>
+      <w:proofErr w:type="spellStart"/>
+      <w:r>
+        <w:rPr>
+          <w:rFonts w:ascii="Noto Serif" w:hAnsi="Noto Serif" w:cs="Noto Serif"/>
+        </w:rPr>
+        <w:t>virtual</w:t>
+      </w:r>
+      <w:proofErr w:type="spellEnd"/>
+      <w:r>
+        <w:rPr>
+          <w:rFonts w:ascii="Noto Serif" w:hAnsi="Noto Serif" w:cs="Noto Serif"/>
+        </w:rPr>
+        <w:t xml:space="preserve"> </w:t>
+      </w:r>
+      <w:proofErr w:type="spellStart"/>
+      <w:r>
+        <w:rPr>
+          <w:rFonts w:ascii="Noto Serif" w:hAnsi="Noto Serif" w:cs="Noto Serif"/>
+        </w:rPr>
+        <w:t>beer</w:t>
+      </w:r>
+      <w:proofErr w:type="spellEnd"/>
+      <w:r>
+        <w:rPr>
+          <w:rFonts w:ascii="Noto Serif" w:hAnsi="Noto Serif" w:cs="Noto Serif"/>
+        </w:rPr>
+        <w:t xml:space="preserve"> </w:t>
+      </w:r>
+      <w:proofErr w:type="spellStart"/>
+      <w:r>
+        <w:rPr>
+          <w:rFonts w:ascii="Noto Serif" w:hAnsi="Noto Serif" w:cs="Noto Serif"/>
+        </w:rPr>
+        <w:t>tasting</w:t>
+      </w:r>
+      <w:proofErr w:type="spellEnd"/>
+      <w:r>
+        <w:rPr>
+          <w:rFonts w:ascii="Noto Serif" w:hAnsi="Noto Serif" w:cs="Noto Serif"/>
+        </w:rPr>
+        <w:t xml:space="preserve"> event for </w:t>
+      </w:r>
+      <w:proofErr w:type="spellStart"/>
+      <w:r>
+        <w:rPr>
+          <w:rFonts w:ascii="Noto Serif" w:hAnsi="Noto Serif" w:cs="Noto Serif"/>
+        </w:rPr>
+        <w:t>users</w:t>
+      </w:r>
+      <w:proofErr w:type="spellEnd"/>
+      <w:r>
+        <w:rPr>
+          <w:rFonts w:ascii="Noto Serif" w:hAnsi="Noto Serif" w:cs="Noto Serif"/>
+        </w:rPr>
+        <w:t xml:space="preserve"> to </w:t>
+      </w:r>
+      <w:proofErr w:type="spellStart"/>
+      <w:r>
+        <w:rPr>
+          <w:rFonts w:ascii="Noto Serif" w:hAnsi="Noto Serif" w:cs="Noto Serif"/>
+        </w:rPr>
+        <w:t>participate</w:t>
+      </w:r>
+      <w:proofErr w:type="spellEnd"/>
+      <w:r>
+        <w:rPr>
+          <w:rFonts w:ascii="Noto Serif" w:hAnsi="Noto Serif" w:cs="Noto Serif"/>
+        </w:rPr>
+        <w:t xml:space="preserve"> in. He </w:t>
+      </w:r>
+      <w:proofErr w:type="spellStart"/>
+      <w:r>
+        <w:rPr>
+          <w:rFonts w:ascii="Noto Serif" w:hAnsi="Noto Serif" w:cs="Noto Serif"/>
+        </w:rPr>
+        <w:t>creates</w:t>
+      </w:r>
+      <w:proofErr w:type="spellEnd"/>
+      <w:r>
+        <w:rPr>
+          <w:rFonts w:ascii="Noto Serif" w:hAnsi="Noto Serif" w:cs="Noto Serif"/>
+        </w:rPr>
+        <w:t xml:space="preserve"> the event, </w:t>
+      </w:r>
+      <w:proofErr w:type="spellStart"/>
+      <w:r>
+        <w:rPr>
+          <w:rFonts w:ascii="Noto Serif" w:hAnsi="Noto Serif" w:cs="Noto Serif"/>
+        </w:rPr>
+        <w:t>promotes</w:t>
+      </w:r>
+      <w:proofErr w:type="spellEnd"/>
+      <w:r>
+        <w:rPr>
+          <w:rFonts w:ascii="Noto Serif" w:hAnsi="Noto Serif" w:cs="Noto Serif"/>
+        </w:rPr>
+        <w:t xml:space="preserve"> </w:t>
+      </w:r>
+      <w:proofErr w:type="spellStart"/>
+      <w:r>
+        <w:rPr>
+          <w:rFonts w:ascii="Noto Serif" w:hAnsi="Noto Serif" w:cs="Noto Serif"/>
+        </w:rPr>
+        <w:t>it</w:t>
+      </w:r>
+      <w:proofErr w:type="spellEnd"/>
+      <w:r>
+        <w:rPr>
+          <w:rFonts w:ascii="Noto Serif" w:hAnsi="Noto Serif" w:cs="Noto Serif"/>
+        </w:rPr>
+        <w:t xml:space="preserve"> on the platform, and </w:t>
+      </w:r>
+      <w:proofErr w:type="spellStart"/>
+      <w:r>
+        <w:rPr>
+          <w:rFonts w:ascii="Noto Serif" w:hAnsi="Noto Serif" w:cs="Noto Serif"/>
+        </w:rPr>
+        <w:t>engages</w:t>
+      </w:r>
+      <w:proofErr w:type="spellEnd"/>
+      <w:r>
+        <w:rPr>
+          <w:rFonts w:ascii="Noto Serif" w:hAnsi="Noto Serif" w:cs="Noto Serif"/>
+        </w:rPr>
+        <w:t xml:space="preserve"> with </w:t>
+      </w:r>
+      <w:proofErr w:type="spellStart"/>
+      <w:r>
+        <w:rPr>
+          <w:rFonts w:ascii="Noto Serif" w:hAnsi="Noto Serif" w:cs="Noto Serif"/>
+        </w:rPr>
+        <w:t>users</w:t>
+      </w:r>
+      <w:proofErr w:type="spellEnd"/>
+      <w:r>
+        <w:rPr>
+          <w:rFonts w:ascii="Noto Serif" w:hAnsi="Noto Serif" w:cs="Noto Serif"/>
+        </w:rPr>
+        <w:t xml:space="preserve"> </w:t>
+      </w:r>
+      <w:proofErr w:type="spellStart"/>
+      <w:r>
+        <w:rPr>
+          <w:rFonts w:ascii="Noto Serif" w:hAnsi="Noto Serif" w:cs="Noto Serif"/>
+        </w:rPr>
+        <w:t>during</w:t>
+      </w:r>
+      <w:proofErr w:type="spellEnd"/>
+      <w:r>
+        <w:rPr>
+          <w:rFonts w:ascii="Noto Serif" w:hAnsi="Noto Serif" w:cs="Noto Serif"/>
+        </w:rPr>
+        <w:t xml:space="preserve"> the event to </w:t>
+      </w:r>
+      <w:proofErr w:type="spellStart"/>
+      <w:r>
+        <w:rPr>
+          <w:rFonts w:ascii="Noto Serif" w:hAnsi="Noto Serif" w:cs="Noto Serif"/>
+        </w:rPr>
+        <w:t>ensure</w:t>
+      </w:r>
+      <w:proofErr w:type="spellEnd"/>
+      <w:r>
+        <w:rPr>
+          <w:rFonts w:ascii="Noto Serif" w:hAnsi="Noto Serif" w:cs="Noto Serif"/>
+        </w:rPr>
+        <w:t xml:space="preserve"> </w:t>
+      </w:r>
+      <w:proofErr w:type="spellStart"/>
+      <w:r>
+        <w:rPr>
+          <w:rFonts w:ascii="Noto Serif" w:hAnsi="Noto Serif" w:cs="Noto Serif"/>
+        </w:rPr>
+        <w:t>smooth</w:t>
+      </w:r>
+      <w:proofErr w:type="spellEnd"/>
+      <w:r>
+        <w:rPr>
+          <w:rFonts w:ascii="Noto Serif" w:hAnsi="Noto Serif" w:cs="Noto Serif"/>
+        </w:rPr>
+        <w:t xml:space="preserve"> </w:t>
+      </w:r>
+      <w:proofErr w:type="spellStart"/>
+      <w:r>
+        <w:rPr>
+          <w:rFonts w:ascii="Noto Serif" w:hAnsi="Noto Serif" w:cs="Noto Serif"/>
+        </w:rPr>
+        <w:t>participation</w:t>
+      </w:r>
+      <w:proofErr w:type="spellEnd"/>
+      <w:r>
+        <w:rPr>
+          <w:rFonts w:ascii="Noto Serif" w:hAnsi="Noto Serif" w:cs="Noto Serif"/>
+        </w:rPr>
+        <w:t>.</w:t>
+      </w:r>
+      <w:r>
+        <w:rPr>
+          <w:rFonts w:ascii="Noto Serif" w:hAnsi="Noto Serif" w:cs="Noto Serif"/>
+        </w:rPr>
+        <w:br/>
+        <w:t xml:space="preserve">• </w:t>
+      </w:r>
+      <w:proofErr w:type="spellStart"/>
+      <w:r>
+        <w:rPr>
+          <w:rStyle w:val="Pogrubienie"/>
+          <w:rFonts w:ascii="Noto Serif" w:hAnsi="Noto Serif" w:cs="Noto Serif"/>
+        </w:rPr>
+        <w:t>Outcome</w:t>
+      </w:r>
+      <w:proofErr w:type="spellEnd"/>
+      <w:r>
+        <w:rPr>
+          <w:rStyle w:val="Pogrubienie"/>
+          <w:rFonts w:ascii="Noto Serif" w:hAnsi="Noto Serif" w:cs="Noto Serif"/>
+        </w:rPr>
+        <w:t>:</w:t>
+      </w:r>
+      <w:r>
+        <w:rPr>
+          <w:rFonts w:ascii="Noto Serif" w:hAnsi="Noto Serif" w:cs="Noto Serif"/>
+        </w:rPr>
+        <w:t xml:space="preserve"> </w:t>
+      </w:r>
+      <w:proofErr w:type="spellStart"/>
+      <w:r>
+        <w:rPr>
+          <w:rFonts w:ascii="Noto Serif" w:hAnsi="Noto Serif" w:cs="Noto Serif"/>
+        </w:rPr>
+        <w:t>Users</w:t>
+      </w:r>
+      <w:proofErr w:type="spellEnd"/>
+      <w:r>
+        <w:rPr>
+          <w:rFonts w:ascii="Noto Serif" w:hAnsi="Noto Serif" w:cs="Noto Serif"/>
+        </w:rPr>
+        <w:t xml:space="preserve"> </w:t>
+      </w:r>
+      <w:proofErr w:type="spellStart"/>
+      <w:r>
+        <w:rPr>
+          <w:rFonts w:ascii="Noto Serif" w:hAnsi="Noto Serif" w:cs="Noto Serif"/>
+        </w:rPr>
+        <w:t>feel</w:t>
+      </w:r>
+      <w:proofErr w:type="spellEnd"/>
+      <w:r>
+        <w:rPr>
+          <w:rFonts w:ascii="Noto Serif" w:hAnsi="Noto Serif" w:cs="Noto Serif"/>
+        </w:rPr>
+        <w:t xml:space="preserve"> </w:t>
+      </w:r>
+      <w:proofErr w:type="spellStart"/>
+      <w:r>
+        <w:rPr>
+          <w:rFonts w:ascii="Noto Serif" w:hAnsi="Noto Serif" w:cs="Noto Serif"/>
+        </w:rPr>
+        <w:t>more</w:t>
+      </w:r>
+      <w:proofErr w:type="spellEnd"/>
+      <w:r>
+        <w:rPr>
+          <w:rFonts w:ascii="Noto Serif" w:hAnsi="Noto Serif" w:cs="Noto Serif"/>
+        </w:rPr>
+        <w:t xml:space="preserve"> </w:t>
+      </w:r>
+      <w:proofErr w:type="spellStart"/>
+      <w:r>
+        <w:rPr>
+          <w:rFonts w:ascii="Noto Serif" w:hAnsi="Noto Serif" w:cs="Noto Serif"/>
+        </w:rPr>
+        <w:t>connected</w:t>
+      </w:r>
+      <w:proofErr w:type="spellEnd"/>
+      <w:r>
+        <w:rPr>
+          <w:rFonts w:ascii="Noto Serif" w:hAnsi="Noto Serif" w:cs="Noto Serif"/>
+        </w:rPr>
+        <w:t xml:space="preserve"> to the </w:t>
+      </w:r>
+      <w:proofErr w:type="spellStart"/>
+      <w:r>
+        <w:rPr>
+          <w:rFonts w:ascii="Noto Serif" w:hAnsi="Noto Serif" w:cs="Noto Serif"/>
+        </w:rPr>
+        <w:t>community</w:t>
+      </w:r>
+      <w:proofErr w:type="spellEnd"/>
+      <w:r>
+        <w:rPr>
+          <w:rFonts w:ascii="Noto Serif" w:hAnsi="Noto Serif" w:cs="Noto Serif"/>
+        </w:rPr>
+        <w:t xml:space="preserve">, and the event </w:t>
+      </w:r>
+      <w:proofErr w:type="spellStart"/>
+      <w:r>
+        <w:rPr>
+          <w:rFonts w:ascii="Noto Serif" w:hAnsi="Noto Serif" w:cs="Noto Serif"/>
+        </w:rPr>
+        <w:t>successfully</w:t>
+      </w:r>
+      <w:proofErr w:type="spellEnd"/>
+      <w:r>
+        <w:rPr>
+          <w:rFonts w:ascii="Noto Serif" w:hAnsi="Noto Serif" w:cs="Noto Serif"/>
+        </w:rPr>
+        <w:t xml:space="preserve"> </w:t>
+      </w:r>
+      <w:proofErr w:type="spellStart"/>
+      <w:r>
+        <w:rPr>
+          <w:rFonts w:ascii="Noto Serif" w:hAnsi="Noto Serif" w:cs="Noto Serif"/>
+        </w:rPr>
+        <w:t>enhances</w:t>
+      </w:r>
+      <w:proofErr w:type="spellEnd"/>
+      <w:r>
+        <w:rPr>
+          <w:rFonts w:ascii="Noto Serif" w:hAnsi="Noto Serif" w:cs="Noto Serif"/>
+        </w:rPr>
+        <w:t xml:space="preserve"> </w:t>
+      </w:r>
+      <w:proofErr w:type="spellStart"/>
+      <w:r>
+        <w:rPr>
+          <w:rFonts w:ascii="Noto Serif" w:hAnsi="Noto Serif" w:cs="Noto Serif"/>
+        </w:rPr>
+        <w:t>user</w:t>
+      </w:r>
+      <w:proofErr w:type="spellEnd"/>
+      <w:r>
+        <w:rPr>
+          <w:rFonts w:ascii="Noto Serif" w:hAnsi="Noto Serif" w:cs="Noto Serif"/>
+        </w:rPr>
+        <w:t xml:space="preserve"> engagement.</w:t>
+      </w:r>
+    </w:p>
+    <w:p>
+      <w:pPr>
+        <w:rPr>
+          <w:rFonts w:ascii="Noto Serif" w:hAnsi="Noto Serif" w:cs="Noto Serif"/>
+          <w:sz w:val="24"/>
+          <w:szCs w:val="24"/>
+          <w:lang w:val="en-US"/>
+        </w:rPr>
+      </w:pPr>
     </w:p>
     <w:sectPr>
       <w:pgSz w:w="11906" w:h="16838"/>
@@ -7515,6 +10717,119 @@
     </w:lvl>
   </w:abstractNum>
   <w:abstractNum w:abstractNumId="37" w15:restartNumberingAfterBreak="0">
+    <w:nsid w:val="70610717"/>
+    <w:multiLevelType w:val="multilevel"/>
+    <w:tmpl w:val="5D6ECADE"/>
+    <w:lvl w:ilvl="0">
+      <w:start w:val="1"/>
+      <w:numFmt w:val="decimal"/>
+      <w:lvlText w:val="%1."/>
+      <w:lvlJc w:val="left"/>
+      <w:pPr>
+        <w:tabs>
+          <w:tab w:val="num" w:pos="720"/>
+        </w:tabs>
+        <w:ind w:left="720" w:hanging="360"/>
+      </w:pPr>
+    </w:lvl>
+    <w:lvl w:ilvl="1" w:tentative="1">
+      <w:start w:val="1"/>
+      <w:numFmt w:val="decimal"/>
+      <w:lvlText w:val="%2."/>
+      <w:lvlJc w:val="left"/>
+      <w:pPr>
+        <w:tabs>
+          <w:tab w:val="num" w:pos="1440"/>
+        </w:tabs>
+        <w:ind w:left="1440" w:hanging="360"/>
+      </w:pPr>
+    </w:lvl>
+    <w:lvl w:ilvl="2" w:tentative="1">
+      <w:start w:val="1"/>
+      <w:numFmt w:val="decimal"/>
+      <w:lvlText w:val="%3."/>
+      <w:lvlJc w:val="left"/>
+      <w:pPr>
+        <w:tabs>
+          <w:tab w:val="num" w:pos="2160"/>
+        </w:tabs>
+        <w:ind w:left="2160" w:hanging="360"/>
+      </w:pPr>
+    </w:lvl>
+    <w:lvl w:ilvl="3" w:tentative="1">
+      <w:start w:val="1"/>
+      <w:numFmt w:val="decimal"/>
+      <w:lvlText w:val="%4."/>
+      <w:lvlJc w:val="left"/>
+      <w:pPr>
+        <w:tabs>
+          <w:tab w:val="num" w:pos="2880"/>
+        </w:tabs>
+        <w:ind w:left="2880" w:hanging="360"/>
+      </w:pPr>
+    </w:lvl>
+    <w:lvl w:ilvl="4" w:tentative="1">
+      <w:start w:val="1"/>
+      <w:numFmt w:val="decimal"/>
+      <w:lvlText w:val="%5."/>
+      <w:lvlJc w:val="left"/>
+      <w:pPr>
+        <w:tabs>
+          <w:tab w:val="num" w:pos="3600"/>
+        </w:tabs>
+        <w:ind w:left="3600" w:hanging="360"/>
+      </w:pPr>
+    </w:lvl>
+    <w:lvl w:ilvl="5" w:tentative="1">
+      <w:start w:val="1"/>
+      <w:numFmt w:val="decimal"/>
+      <w:lvlText w:val="%6."/>
+      <w:lvlJc w:val="left"/>
+      <w:pPr>
+        <w:tabs>
+          <w:tab w:val="num" w:pos="4320"/>
+        </w:tabs>
+        <w:ind w:left="4320" w:hanging="360"/>
+      </w:pPr>
+    </w:lvl>
+    <w:lvl w:ilvl="6" w:tentative="1">
+      <w:start w:val="1"/>
+      <w:numFmt w:val="decimal"/>
+      <w:lvlText w:val="%7."/>
+      <w:lvlJc w:val="left"/>
+      <w:pPr>
+        <w:tabs>
+          <w:tab w:val="num" w:pos="5040"/>
+        </w:tabs>
+        <w:ind w:left="5040" w:hanging="360"/>
+      </w:pPr>
+    </w:lvl>
+    <w:lvl w:ilvl="7" w:tentative="1">
+      <w:start w:val="1"/>
+      <w:numFmt w:val="decimal"/>
+      <w:lvlText w:val="%8."/>
+      <w:lvlJc w:val="left"/>
+      <w:pPr>
+        <w:tabs>
+          <w:tab w:val="num" w:pos="5760"/>
+        </w:tabs>
+        <w:ind w:left="5760" w:hanging="360"/>
+      </w:pPr>
+    </w:lvl>
+    <w:lvl w:ilvl="8" w:tentative="1">
+      <w:start w:val="1"/>
+      <w:numFmt w:val="decimal"/>
+      <w:lvlText w:val="%9."/>
+      <w:lvlJc w:val="left"/>
+      <w:pPr>
+        <w:tabs>
+          <w:tab w:val="num" w:pos="6480"/>
+        </w:tabs>
+        <w:ind w:left="6480" w:hanging="360"/>
+      </w:pPr>
+    </w:lvl>
+  </w:abstractNum>
+  <w:abstractNum w:abstractNumId="38" w15:restartNumberingAfterBreak="0">
     <w:nsid w:val="734B5B31"/>
     <w:multiLevelType w:val="hybridMultilevel"/>
     <w:tmpl w:val="6EF660E0"/>
@@ -7626,7 +10941,7 @@
       </w:rPr>
     </w:lvl>
   </w:abstractNum>
-  <w:abstractNum w:abstractNumId="38" w15:restartNumberingAfterBreak="0">
+  <w:abstractNum w:abstractNumId="39" w15:restartNumberingAfterBreak="0">
     <w:nsid w:val="737E0332"/>
     <w:multiLevelType w:val="hybridMultilevel"/>
     <w:tmpl w:val="642093AC"/>
@@ -7739,7 +11054,7 @@
       </w:rPr>
     </w:lvl>
   </w:abstractNum>
-  <w:abstractNum w:abstractNumId="39" w15:restartNumberingAfterBreak="0">
+  <w:abstractNum w:abstractNumId="40" w15:restartNumberingAfterBreak="0">
     <w:nsid w:val="76D92EEF"/>
     <w:multiLevelType w:val="hybridMultilevel"/>
     <w:tmpl w:val="9EE8D656"/>
@@ -7828,7 +11143,7 @@
       </w:pPr>
     </w:lvl>
   </w:abstractNum>
-  <w:abstractNum w:abstractNumId="40" w15:restartNumberingAfterBreak="0">
+  <w:abstractNum w:abstractNumId="41" w15:restartNumberingAfterBreak="0">
     <w:nsid w:val="77722714"/>
     <w:multiLevelType w:val="hybridMultilevel"/>
     <w:tmpl w:val="DB7CC3FE"/>
@@ -7941,7 +11256,7 @@
       </w:rPr>
     </w:lvl>
   </w:abstractNum>
-  <w:abstractNum w:abstractNumId="41" w15:restartNumberingAfterBreak="0">
+  <w:abstractNum w:abstractNumId="42" w15:restartNumberingAfterBreak="0">
     <w:nsid w:val="796F7537"/>
     <w:multiLevelType w:val="hybridMultilevel"/>
     <w:tmpl w:val="FB7E9D3A"/>
@@ -8054,7 +11369,7 @@
     </w:lvl>
   </w:abstractNum>
   <w:num w:numId="1" w16cid:durableId="1258251475">
-    <w:abstractNumId w:val="39"/>
+    <w:abstractNumId w:val="40"/>
   </w:num>
   <w:num w:numId="2" w16cid:durableId="2103144798">
     <w:abstractNumId w:val="0"/>
@@ -8069,7 +11384,7 @@
     <w:abstractNumId w:val="2"/>
   </w:num>
   <w:num w:numId="6" w16cid:durableId="227152622">
-    <w:abstractNumId w:val="38"/>
+    <w:abstractNumId w:val="39"/>
   </w:num>
   <w:num w:numId="7" w16cid:durableId="1036004334">
     <w:abstractNumId w:val="3"/>
@@ -8108,13 +11423,13 @@
     <w:abstractNumId w:val="1"/>
   </w:num>
   <w:num w:numId="19" w16cid:durableId="1749423541">
-    <w:abstractNumId w:val="41"/>
+    <w:abstractNumId w:val="42"/>
   </w:num>
   <w:num w:numId="20" w16cid:durableId="789669245">
     <w:abstractNumId w:val="19"/>
   </w:num>
   <w:num w:numId="21" w16cid:durableId="1133060657">
-    <w:abstractNumId w:val="37"/>
+    <w:abstractNumId w:val="38"/>
   </w:num>
   <w:num w:numId="22" w16cid:durableId="764230727">
     <w:abstractNumId w:val="25"/>
@@ -8171,13 +11486,16 @@
     <w:abstractNumId w:val="32"/>
   </w:num>
   <w:num w:numId="40" w16cid:durableId="534346266">
-    <w:abstractNumId w:val="40"/>
+    <w:abstractNumId w:val="41"/>
   </w:num>
   <w:num w:numId="41" w16cid:durableId="745613389">
     <w:abstractNumId w:val="28"/>
   </w:num>
   <w:num w:numId="42" w16cid:durableId="1197279207">
     <w:abstractNumId w:val="35"/>
+  </w:num>
+  <w:num w:numId="43" w16cid:durableId="449709725">
+    <w:abstractNumId w:val="37"/>
   </w:num>
 </w:numbering>
 </file>
@@ -8621,6 +11939,36 @@
       <w:contextualSpacing/>
     </w:pPr>
   </w:style>
+  <w:style w:type="paragraph" w:styleId="NormalnyWeb">
+    <w:name w:val="Normal (Web)"/>
+    <w:basedOn w:val="Normalny"/>
+    <w:uiPriority w:val="99"/>
+    <w:semiHidden/>
+    <w:unhideWhenUsed/>
+    <w:rsid w:val="00A96BCA"/>
+    <w:pPr>
+      <w:spacing w:before="100" w:beforeAutospacing="1" w:after="100" w:afterAutospacing="1" w:line="240" w:lineRule="auto"/>
+    </w:pPr>
+    <w:rPr>
+      <w:rFonts w:ascii="Times New Roman" w:eastAsia="Times New Roman" w:hAnsi="Times New Roman" w:cs="Times New Roman"/>
+      <w:kern w:val="0"/>
+      <w:sz w:val="24"/>
+      <w:szCs w:val="24"/>
+      <w:lang w:eastAsia="pl-PL"/>
+      <w14:ligatures w14:val="none"/>
+    </w:rPr>
+  </w:style>
+  <w:style w:type="character" w:styleId="Pogrubienie">
+    <w:name w:val="Strong"/>
+    <w:basedOn w:val="Domylnaczcionkaakapitu"/>
+    <w:uiPriority w:val="22"/>
+    <w:qFormat/>
+    <w:rsid w:val="00A96BCA"/>
+    <w:rPr>
+      <w:b/>
+      <w:bCs/>
+    </w:rPr>
+  </w:style>
 </w:styles>
 </file>
 

</xml_diff>